<commit_message>
update giao dien ht,kh,nh,xh
cập nhật giao diện hệ thống,khách hàng,nhập hàng, xuất hàng
</commit_message>
<xml_diff>
--- a/Mohinh.docx
+++ b/Mohinh.docx
@@ -1,6 +1,6 @@
 
 <file path=word/document.xml><?xml version="1.0" encoding="utf-8"?>
-<w:document xmlns:wpc="http://schemas.microsoft.com/office/word/2010/wordprocessingCanvas" xmlns:cx="http://schemas.microsoft.com/office/drawing/2014/chartex" xmlns:mc="http://schemas.openxmlformats.org/markup-compatibility/2006" xmlns:o="urn:schemas-microsoft-com:office:office" xmlns:r="http://schemas.openxmlformats.org/officeDocument/2006/relationships" xmlns:m="http://schemas.openxmlformats.org/officeDocument/2006/math" xmlns:v="urn:schemas-microsoft-com:vml" xmlns:wp14="http://schemas.microsoft.com/office/word/2010/wordprocessingDrawing" xmlns:wp="http://schemas.openxmlformats.org/drawingml/2006/wordprocessingDrawing" xmlns:w10="urn:schemas-microsoft-com:office:word" xmlns:w="http://schemas.openxmlformats.org/wordprocessingml/2006/main" xmlns:w14="http://schemas.microsoft.com/office/word/2010/wordml" xmlns:w15="http://schemas.microsoft.com/office/word/2012/wordml" xmlns:w16se="http://schemas.microsoft.com/office/word/2015/wordml/symex" xmlns:wpg="http://schemas.microsoft.com/office/word/2010/wordprocessingGroup" xmlns:wpi="http://schemas.microsoft.com/office/word/2010/wordprocessingInk" xmlns:wne="http://schemas.microsoft.com/office/word/2006/wordml" xmlns:wps="http://schemas.microsoft.com/office/word/2010/wordprocessingShape" mc:Ignorable="w14 w15 w16se wp14">
+<w:document xmlns:wpc="http://schemas.microsoft.com/office/word/2010/wordprocessingCanvas" xmlns:cx="http://schemas.microsoft.com/office/drawing/2014/chartex" xmlns:cx1="http://schemas.microsoft.com/office/drawing/2015/9/8/chartex" xmlns:cx2="http://schemas.microsoft.com/office/drawing/2015/10/21/chartex" xmlns:cx3="http://schemas.microsoft.com/office/drawing/2016/5/9/chartex" xmlns:cx4="http://schemas.microsoft.com/office/drawing/2016/5/10/chartex" xmlns:cx5="http://schemas.microsoft.com/office/drawing/2016/5/11/chartex" xmlns:cx6="http://schemas.microsoft.com/office/drawing/2016/5/12/chartex" xmlns:cx7="http://schemas.microsoft.com/office/drawing/2016/5/13/chartex" xmlns:cx8="http://schemas.microsoft.com/office/drawing/2016/5/14/chartex" xmlns:mc="http://schemas.openxmlformats.org/markup-compatibility/2006" xmlns:aink="http://schemas.microsoft.com/office/drawing/2016/ink" xmlns:am3d="http://schemas.microsoft.com/office/drawing/2017/model3d" xmlns:o="urn:schemas-microsoft-com:office:office" xmlns:r="http://schemas.openxmlformats.org/officeDocument/2006/relationships" xmlns:m="http://schemas.openxmlformats.org/officeDocument/2006/math" xmlns:v="urn:schemas-microsoft-com:vml" xmlns:wp14="http://schemas.microsoft.com/office/word/2010/wordprocessingDrawing" xmlns:wp="http://schemas.openxmlformats.org/drawingml/2006/wordprocessingDrawing" xmlns:w10="urn:schemas-microsoft-com:office:word" xmlns:w="http://schemas.openxmlformats.org/wordprocessingml/2006/main" xmlns:w14="http://schemas.microsoft.com/office/word/2010/wordml" xmlns:w15="http://schemas.microsoft.com/office/word/2012/wordml" xmlns:w16cex="http://schemas.microsoft.com/office/word/2018/wordml/cex" xmlns:w16cid="http://schemas.microsoft.com/office/word/2016/wordml/cid" xmlns:w16="http://schemas.microsoft.com/office/word/2018/wordml" xmlns:w16se="http://schemas.microsoft.com/office/word/2015/wordml/symex" xmlns:wpg="http://schemas.microsoft.com/office/word/2010/wordprocessingGroup" xmlns:wpi="http://schemas.microsoft.com/office/word/2010/wordprocessingInk" xmlns:wne="http://schemas.microsoft.com/office/word/2006/wordml" xmlns:wps="http://schemas.microsoft.com/office/word/2010/wordprocessingShape" mc:Ignorable="w14 w15 w16se w16cid w16 w16cex wp14">
   <w:body>
     <w:p>
       <w:pPr>
@@ -3850,7 +3850,7 @@
           <w:lang w:val="en-US"/>
         </w:rPr>
         <w:drawing>
-          <wp:inline distT="0" distB="0" distL="0" distR="0" wp14:anchorId="0D17153A" wp14:editId="1B821BFB">
+          <wp:inline distT="0" distB="0" distL="0" distR="0" wp14:anchorId="23754B9C" wp14:editId="65E2529F">
             <wp:extent cx="5543550" cy="4476750"/>
             <wp:effectExtent l="0" t="0" r="0" b="0"/>
             <wp:docPr id="10" name="Picture 10"/>
@@ -4966,7 +4966,7 @@
         <mc:AlternateContent>
           <mc:Choice Requires="wps">
             <w:drawing>
-              <wp:anchor distT="0" distB="0" distL="114300" distR="114300" simplePos="0" relativeHeight="251707392" behindDoc="0" locked="0" layoutInCell="1" allowOverlap="1" wp14:anchorId="041B1161" wp14:editId="1D7657CF">
+              <wp:anchor distT="0" distB="0" distL="114300" distR="114300" simplePos="0" relativeHeight="251707392" behindDoc="0" locked="0" layoutInCell="1" allowOverlap="1" wp14:anchorId="36888B62" wp14:editId="2F57FE7A">
                 <wp:simplePos x="0" y="0"/>
                 <wp:positionH relativeFrom="column">
                   <wp:posOffset>106621</wp:posOffset>
@@ -5038,7 +5038,7 @@
         <mc:AlternateContent>
           <mc:Choice Requires="wps">
             <w:drawing>
-              <wp:anchor distT="0" distB="0" distL="114300" distR="114300" simplePos="0" relativeHeight="251717632" behindDoc="0" locked="0" layoutInCell="1" allowOverlap="1" wp14:anchorId="2C6099F0" wp14:editId="10FE4AE8">
+              <wp:anchor distT="0" distB="0" distL="114300" distR="114300" simplePos="0" relativeHeight="251717632" behindDoc="0" locked="0" layoutInCell="1" allowOverlap="1" wp14:anchorId="5DCA59EC" wp14:editId="36E89724">
                 <wp:simplePos x="0" y="0"/>
                 <wp:positionH relativeFrom="column">
                   <wp:posOffset>2778760</wp:posOffset>
@@ -5104,7 +5104,7 @@
         <mc:AlternateContent>
           <mc:Choice Requires="wps">
             <w:drawing>
-              <wp:anchor distT="0" distB="0" distL="114300" distR="114300" simplePos="0" relativeHeight="251677696" behindDoc="0" locked="0" layoutInCell="1" allowOverlap="1" wp14:anchorId="068C5B09" wp14:editId="518D16F3">
+              <wp:anchor distT="0" distB="0" distL="114300" distR="114300" simplePos="0" relativeHeight="251677696" behindDoc="0" locked="0" layoutInCell="1" allowOverlap="1" wp14:anchorId="13FB02D8" wp14:editId="1FA8C5E1">
                 <wp:simplePos x="0" y="0"/>
                 <wp:positionH relativeFrom="column">
                   <wp:posOffset>403761</wp:posOffset>
@@ -5176,7 +5176,7 @@
           </mc:Choice>
           <mc:Fallback>
             <w:pict>
-              <v:rect w14:anchorId="068C5B09" id="Rectangle 18" o:spid="_x0000_s1026" style="position:absolute;margin-left:31.8pt;margin-top:247pt;width:73.85pt;height:32.75pt;z-index:251677696;visibility:visible;mso-wrap-style:square;mso-width-percent:0;mso-height-percent:0;mso-wrap-distance-left:9pt;mso-wrap-distance-top:0;mso-wrap-distance-right:9pt;mso-wrap-distance-bottom:0;mso-position-horizontal:absolute;mso-position-horizontal-relative:text;mso-position-vertical:absolute;mso-position-vertical-relative:text;mso-width-percent:0;mso-height-percent:0;mso-width-relative:margin;mso-height-relative:margin;v-text-anchor:middle" o:gfxdata="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" fillcolor="white [3201]" strokecolor="#70ad47 [3209]" strokeweight="1pt">
+              <v:rect w14:anchorId="13FB02D8" id="Rectangle 18" o:spid="_x0000_s1026" style="position:absolute;margin-left:31.8pt;margin-top:247pt;width:73.85pt;height:32.75pt;z-index:251677696;visibility:visible;mso-wrap-style:square;mso-width-percent:0;mso-height-percent:0;mso-wrap-distance-left:9pt;mso-wrap-distance-top:0;mso-wrap-distance-right:9pt;mso-wrap-distance-bottom:0;mso-position-horizontal:absolute;mso-position-horizontal-relative:text;mso-position-vertical:absolute;mso-position-vertical-relative:text;mso-width-percent:0;mso-height-percent:0;mso-width-relative:margin;mso-height-relative:margin;v-text-anchor:middle" o:gfxdata="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" fillcolor="white [3201]" strokecolor="#70ad47 [3209]" strokeweight="1pt">
                 <v:textbox>
                   <w:txbxContent>
                     <w:p>
@@ -5204,7 +5204,7 @@
         <mc:AlternateContent>
           <mc:Choice Requires="wps">
             <w:drawing>
-              <wp:anchor distT="0" distB="0" distL="114300" distR="114300" simplePos="0" relativeHeight="251721728" behindDoc="0" locked="0" layoutInCell="1" allowOverlap="1" wp14:anchorId="2CB64856" wp14:editId="6801DFD6">
+              <wp:anchor distT="0" distB="0" distL="114300" distR="114300" simplePos="0" relativeHeight="251721728" behindDoc="0" locked="0" layoutInCell="1" allowOverlap="1" wp14:anchorId="28BBFF10" wp14:editId="4F34D6BD">
                 <wp:simplePos x="0" y="0"/>
                 <wp:positionH relativeFrom="column">
                   <wp:posOffset>4180114</wp:posOffset>
@@ -5276,7 +5276,7 @@
         <mc:AlternateContent>
           <mc:Choice Requires="wps">
             <w:drawing>
-              <wp:anchor distT="0" distB="0" distL="114300" distR="114300" simplePos="0" relativeHeight="251727872" behindDoc="0" locked="0" layoutInCell="1" allowOverlap="1" wp14:anchorId="2AF4F15B" wp14:editId="11DBF705">
+              <wp:anchor distT="0" distB="0" distL="114300" distR="114300" simplePos="0" relativeHeight="251727872" behindDoc="0" locked="0" layoutInCell="1" allowOverlap="1" wp14:anchorId="391EE6E7" wp14:editId="718D0860">
                 <wp:simplePos x="0" y="0"/>
                 <wp:positionH relativeFrom="column">
                   <wp:posOffset>5628648</wp:posOffset>
@@ -5342,7 +5342,7 @@
         <mc:AlternateContent>
           <mc:Choice Requires="wps">
             <w:drawing>
-              <wp:anchor distT="0" distB="0" distL="114300" distR="114300" simplePos="0" relativeHeight="251726848" behindDoc="0" locked="0" layoutInCell="1" allowOverlap="1" wp14:anchorId="3EA02ED1" wp14:editId="2230E404">
+              <wp:anchor distT="0" distB="0" distL="114300" distR="114300" simplePos="0" relativeHeight="251726848" behindDoc="0" locked="0" layoutInCell="1" allowOverlap="1" wp14:anchorId="4A87509F" wp14:editId="442CC671">
                 <wp:simplePos x="0" y="0"/>
                 <wp:positionH relativeFrom="column">
                   <wp:posOffset>5605153</wp:posOffset>
@@ -5408,7 +5408,7 @@
         <mc:AlternateContent>
           <mc:Choice Requires="wps">
             <w:drawing>
-              <wp:anchor distT="0" distB="0" distL="114300" distR="114300" simplePos="0" relativeHeight="251725824" behindDoc="0" locked="0" layoutInCell="1" allowOverlap="1" wp14:anchorId="48A829FF" wp14:editId="765FEC7B">
+              <wp:anchor distT="0" distB="0" distL="114300" distR="114300" simplePos="0" relativeHeight="251725824" behindDoc="0" locked="0" layoutInCell="1" allowOverlap="1" wp14:anchorId="04C5BF5C" wp14:editId="314AEBE3">
                 <wp:simplePos x="0" y="0"/>
                 <wp:positionH relativeFrom="column">
                   <wp:posOffset>4203609</wp:posOffset>
@@ -5474,7 +5474,7 @@
         <mc:AlternateContent>
           <mc:Choice Requires="wps">
             <w:drawing>
-              <wp:anchor distT="0" distB="0" distL="114300" distR="114300" simplePos="0" relativeHeight="251723776" behindDoc="0" locked="0" layoutInCell="1" allowOverlap="1" wp14:anchorId="59002A83" wp14:editId="766BB8EE">
+              <wp:anchor distT="0" distB="0" distL="114300" distR="114300" simplePos="0" relativeHeight="251723776" behindDoc="0" locked="0" layoutInCell="1" allowOverlap="1" wp14:anchorId="22483789" wp14:editId="478754F7">
                 <wp:simplePos x="0" y="0"/>
                 <wp:positionH relativeFrom="column">
                   <wp:posOffset>4203865</wp:posOffset>
@@ -5546,7 +5546,7 @@
         <mc:AlternateContent>
           <mc:Choice Requires="wps">
             <w:drawing>
-              <wp:anchor distT="0" distB="0" distL="114300" distR="114300" simplePos="0" relativeHeight="251722752" behindDoc="0" locked="0" layoutInCell="1" allowOverlap="1" wp14:anchorId="1DA27E65" wp14:editId="7DD7ACF3">
+              <wp:anchor distT="0" distB="0" distL="114300" distR="114300" simplePos="0" relativeHeight="251722752" behindDoc="0" locked="0" layoutInCell="1" allowOverlap="1" wp14:anchorId="2DD36B89" wp14:editId="22D13E83">
                 <wp:simplePos x="0" y="0"/>
                 <wp:positionH relativeFrom="column">
                   <wp:posOffset>4180113</wp:posOffset>
@@ -5618,7 +5618,7 @@
         <mc:AlternateContent>
           <mc:Choice Requires="wps">
             <w:drawing>
-              <wp:anchor distT="0" distB="0" distL="114300" distR="114300" simplePos="0" relativeHeight="251720704" behindDoc="0" locked="0" layoutInCell="1" allowOverlap="1" wp14:anchorId="5612D253" wp14:editId="2B1B914C">
+              <wp:anchor distT="0" distB="0" distL="114300" distR="114300" simplePos="0" relativeHeight="251720704" behindDoc="0" locked="0" layoutInCell="1" allowOverlap="1" wp14:anchorId="5057F5F7" wp14:editId="5983DE6B">
                 <wp:simplePos x="0" y="0"/>
                 <wp:positionH relativeFrom="column">
                   <wp:posOffset>2778826</wp:posOffset>
@@ -5690,7 +5690,7 @@
         <mc:AlternateContent>
           <mc:Choice Requires="wps">
             <w:drawing>
-              <wp:anchor distT="0" distB="0" distL="114300" distR="114300" simplePos="0" relativeHeight="251719680" behindDoc="0" locked="0" layoutInCell="1" allowOverlap="1" wp14:anchorId="5BA1CD9A" wp14:editId="6959613D">
+              <wp:anchor distT="0" distB="0" distL="114300" distR="114300" simplePos="0" relativeHeight="251719680" behindDoc="0" locked="0" layoutInCell="1" allowOverlap="1" wp14:anchorId="32F898F8" wp14:editId="061143BB">
                 <wp:simplePos x="0" y="0"/>
                 <wp:positionH relativeFrom="column">
                   <wp:posOffset>2814452</wp:posOffset>
@@ -5762,7 +5762,7 @@
         <mc:AlternateContent>
           <mc:Choice Requires="wps">
             <w:drawing>
-              <wp:anchor distT="0" distB="0" distL="114300" distR="114300" simplePos="0" relativeHeight="251718656" behindDoc="0" locked="0" layoutInCell="1" allowOverlap="1" wp14:anchorId="24F44843" wp14:editId="4A8509C8">
+              <wp:anchor distT="0" distB="0" distL="114300" distR="114300" simplePos="0" relativeHeight="251718656" behindDoc="0" locked="0" layoutInCell="1" allowOverlap="1" wp14:anchorId="5F60040B" wp14:editId="01881329">
                 <wp:simplePos x="0" y="0"/>
                 <wp:positionH relativeFrom="column">
                   <wp:posOffset>2838203</wp:posOffset>
@@ -5828,7 +5828,7 @@
         <mc:AlternateContent>
           <mc:Choice Requires="wps">
             <w:drawing>
-              <wp:anchor distT="0" distB="0" distL="114300" distR="114300" simplePos="0" relativeHeight="251716608" behindDoc="0" locked="0" layoutInCell="1" allowOverlap="1" wp14:anchorId="6CD51685" wp14:editId="45CDD67D">
+              <wp:anchor distT="0" distB="0" distL="114300" distR="114300" simplePos="0" relativeHeight="251716608" behindDoc="0" locked="0" layoutInCell="1" allowOverlap="1" wp14:anchorId="5C53B45B" wp14:editId="123AE433">
                 <wp:simplePos x="0" y="0"/>
                 <wp:positionH relativeFrom="column">
                   <wp:posOffset>1496291</wp:posOffset>
@@ -5900,7 +5900,7 @@
         <mc:AlternateContent>
           <mc:Choice Requires="wps">
             <w:drawing>
-              <wp:anchor distT="0" distB="0" distL="114300" distR="114300" simplePos="0" relativeHeight="251715584" behindDoc="0" locked="0" layoutInCell="1" allowOverlap="1" wp14:anchorId="04AA6217" wp14:editId="1781B651">
+              <wp:anchor distT="0" distB="0" distL="114300" distR="114300" simplePos="0" relativeHeight="251715584" behindDoc="0" locked="0" layoutInCell="1" allowOverlap="1" wp14:anchorId="78512EFF" wp14:editId="5D84EEDC">
                 <wp:simplePos x="0" y="0"/>
                 <wp:positionH relativeFrom="column">
                   <wp:posOffset>1508166</wp:posOffset>
@@ -5972,7 +5972,7 @@
         <mc:AlternateContent>
           <mc:Choice Requires="wps">
             <w:drawing>
-              <wp:anchor distT="0" distB="0" distL="114300" distR="114300" simplePos="0" relativeHeight="251714560" behindDoc="0" locked="0" layoutInCell="1" allowOverlap="1" wp14:anchorId="663C1079" wp14:editId="2950E400">
+              <wp:anchor distT="0" distB="0" distL="114300" distR="114300" simplePos="0" relativeHeight="251714560" behindDoc="0" locked="0" layoutInCell="1" allowOverlap="1" wp14:anchorId="4FCC626F" wp14:editId="6EE92778">
                 <wp:simplePos x="0" y="0"/>
                 <wp:positionH relativeFrom="column">
                   <wp:posOffset>1520042</wp:posOffset>
@@ -6044,7 +6044,7 @@
         <mc:AlternateContent>
           <mc:Choice Requires="wps">
             <w:drawing>
-              <wp:anchor distT="0" distB="0" distL="114300" distR="114300" simplePos="0" relativeHeight="251713536" behindDoc="0" locked="0" layoutInCell="1" allowOverlap="1" wp14:anchorId="1F479903" wp14:editId="18C5C6BC">
+              <wp:anchor distT="0" distB="0" distL="114300" distR="114300" simplePos="0" relativeHeight="251713536" behindDoc="0" locked="0" layoutInCell="1" allowOverlap="1" wp14:anchorId="019C1D0F" wp14:editId="5D1382AB">
                 <wp:simplePos x="0" y="0"/>
                 <wp:positionH relativeFrom="column">
                   <wp:posOffset>1519976</wp:posOffset>
@@ -6110,7 +6110,7 @@
         <mc:AlternateContent>
           <mc:Choice Requires="wps">
             <w:drawing>
-              <wp:anchor distT="0" distB="0" distL="114300" distR="114300" simplePos="0" relativeHeight="251712512" behindDoc="0" locked="0" layoutInCell="1" allowOverlap="1" wp14:anchorId="7665C813" wp14:editId="39B9806E">
+              <wp:anchor distT="0" distB="0" distL="114300" distR="114300" simplePos="0" relativeHeight="251712512" behindDoc="0" locked="0" layoutInCell="1" allowOverlap="1" wp14:anchorId="5088B921" wp14:editId="28331895">
                 <wp:simplePos x="0" y="0"/>
                 <wp:positionH relativeFrom="column">
                   <wp:posOffset>1484416</wp:posOffset>
@@ -6176,7 +6176,7 @@
         <mc:AlternateContent>
           <mc:Choice Requires="wps">
             <w:drawing>
-              <wp:anchor distT="0" distB="0" distL="114300" distR="114300" simplePos="0" relativeHeight="251662336" behindDoc="0" locked="0" layoutInCell="1" allowOverlap="1" wp14:anchorId="1C80DBCC" wp14:editId="167CE0CD">
+              <wp:anchor distT="0" distB="0" distL="114300" distR="114300" simplePos="0" relativeHeight="251662336" behindDoc="0" locked="0" layoutInCell="1" allowOverlap="1" wp14:anchorId="4B42CDB1" wp14:editId="5CD9D6AA">
                 <wp:simplePos x="0" y="0"/>
                 <wp:positionH relativeFrom="column">
                   <wp:posOffset>1400431</wp:posOffset>
@@ -6248,7 +6248,7 @@
           </mc:Choice>
           <mc:Fallback>
             <w:pict>
-              <v:rect w14:anchorId="1C80DBCC" id="Rectangle 3" o:spid="_x0000_s1027" style="position:absolute;margin-left:110.25pt;margin-top:123.45pt;width:71pt;height:30.85pt;z-index:251662336;visibility:visible;mso-wrap-style:square;mso-width-percent:0;mso-height-percent:0;mso-wrap-distance-left:9pt;mso-wrap-distance-top:0;mso-wrap-distance-right:9pt;mso-wrap-distance-bottom:0;mso-position-horizontal:absolute;mso-position-horizontal-relative:text;mso-position-vertical:absolute;mso-position-vertical-relative:text;mso-width-percent:0;mso-height-percent:0;mso-width-relative:margin;mso-height-relative:margin;v-text-anchor:middle" o:gfxdata="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" fillcolor="white [3201]" strokecolor="#70ad47 [3209]" strokeweight="1pt">
+              <v:rect w14:anchorId="4B42CDB1" id="Rectangle 3" o:spid="_x0000_s1027" style="position:absolute;margin-left:110.25pt;margin-top:123.45pt;width:71pt;height:30.85pt;z-index:251662336;visibility:visible;mso-wrap-style:square;mso-width-percent:0;mso-height-percent:0;mso-wrap-distance-left:9pt;mso-wrap-distance-top:0;mso-wrap-distance-right:9pt;mso-wrap-distance-bottom:0;mso-position-horizontal:absolute;mso-position-horizontal-relative:text;mso-position-vertical:absolute;mso-position-vertical-relative:text;mso-width-percent:0;mso-height-percent:0;mso-width-relative:margin;mso-height-relative:margin;v-text-anchor:middle" o:gfxdata="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" fillcolor="white [3201]" strokecolor="#70ad47 [3209]" strokeweight="1pt">
                 <v:textbox>
                   <w:txbxContent>
                     <w:p>
@@ -6276,7 +6276,7 @@
         <mc:AlternateContent>
           <mc:Choice Requires="wps">
             <w:drawing>
-              <wp:anchor distT="0" distB="0" distL="114300" distR="114300" simplePos="0" relativeHeight="251711488" behindDoc="0" locked="0" layoutInCell="1" allowOverlap="1" wp14:anchorId="4FC8DB15" wp14:editId="6789A0D3">
+              <wp:anchor distT="0" distB="0" distL="114300" distR="114300" simplePos="0" relativeHeight="251711488" behindDoc="0" locked="0" layoutInCell="1" allowOverlap="1" wp14:anchorId="2C0D3005" wp14:editId="10F7F7C0">
                 <wp:simplePos x="0" y="0"/>
                 <wp:positionH relativeFrom="column">
                   <wp:posOffset>154379</wp:posOffset>
@@ -6348,7 +6348,7 @@
         <mc:AlternateContent>
           <mc:Choice Requires="wps">
             <w:drawing>
-              <wp:anchor distT="0" distB="0" distL="114300" distR="114300" simplePos="0" relativeHeight="251710464" behindDoc="0" locked="0" layoutInCell="1" allowOverlap="1" wp14:anchorId="25EBA395" wp14:editId="5BEF584E">
+              <wp:anchor distT="0" distB="0" distL="114300" distR="114300" simplePos="0" relativeHeight="251710464" behindDoc="0" locked="0" layoutInCell="1" allowOverlap="1" wp14:anchorId="13E8429D" wp14:editId="50504DE9">
                 <wp:simplePos x="0" y="0"/>
                 <wp:positionH relativeFrom="column">
                   <wp:posOffset>142504</wp:posOffset>
@@ -6414,7 +6414,7 @@
         <mc:AlternateContent>
           <mc:Choice Requires="wps">
             <w:drawing>
-              <wp:anchor distT="0" distB="0" distL="114300" distR="114300" simplePos="0" relativeHeight="251709440" behindDoc="0" locked="0" layoutInCell="1" allowOverlap="1" wp14:anchorId="081B85A0" wp14:editId="22E20413">
+              <wp:anchor distT="0" distB="0" distL="114300" distR="114300" simplePos="0" relativeHeight="251709440" behindDoc="0" locked="0" layoutInCell="1" allowOverlap="1" wp14:anchorId="33C9CB6C" wp14:editId="5F8DB7AA">
                 <wp:simplePos x="0" y="0"/>
                 <wp:positionH relativeFrom="column">
                   <wp:posOffset>142248</wp:posOffset>
@@ -6480,7 +6480,7 @@
         <mc:AlternateContent>
           <mc:Choice Requires="wps">
             <w:drawing>
-              <wp:anchor distT="0" distB="0" distL="114300" distR="114300" simplePos="0" relativeHeight="251708416" behindDoc="0" locked="0" layoutInCell="1" allowOverlap="1" wp14:anchorId="53C3022D" wp14:editId="7B3757CE">
+              <wp:anchor distT="0" distB="0" distL="114300" distR="114300" simplePos="0" relativeHeight="251708416" behindDoc="0" locked="0" layoutInCell="1" allowOverlap="1" wp14:anchorId="5ACBCEE5" wp14:editId="57CD14BC">
                 <wp:simplePos x="0" y="0"/>
                 <wp:positionH relativeFrom="column">
                   <wp:posOffset>95004</wp:posOffset>
@@ -6552,7 +6552,7 @@
         <mc:AlternateContent>
           <mc:Choice Requires="wps">
             <w:drawing>
-              <wp:anchor distT="0" distB="0" distL="114300" distR="114300" simplePos="0" relativeHeight="251679744" behindDoc="0" locked="0" layoutInCell="1" allowOverlap="1" wp14:anchorId="1530636A" wp14:editId="7C628A6F">
+              <wp:anchor distT="0" distB="0" distL="114300" distR="114300" simplePos="0" relativeHeight="251679744" behindDoc="0" locked="0" layoutInCell="1" allowOverlap="1" wp14:anchorId="71A15F90" wp14:editId="56DC0D66">
                 <wp:simplePos x="0" y="0"/>
                 <wp:positionH relativeFrom="column">
                   <wp:posOffset>412115</wp:posOffset>
@@ -6621,7 +6621,7 @@
           </mc:Choice>
           <mc:Fallback>
             <w:pict>
-              <v:rect w14:anchorId="1530636A" id="Rectangle 20" o:spid="_x0000_s1028" style="position:absolute;margin-left:32.45pt;margin-top:286.95pt;width:73.85pt;height:28.05pt;z-index:251679744;visibility:visible;mso-wrap-style:square;mso-width-percent:0;mso-wrap-distance-left:9pt;mso-wrap-distance-top:0;mso-wrap-distance-right:9pt;mso-wrap-distance-bottom:0;mso-position-horizontal:absolute;mso-position-horizontal-relative:text;mso-position-vertical:absolute;mso-position-vertical-relative:text;mso-width-percent:0;mso-width-relative:margin;v-text-anchor:middle" o:gfxdata="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" fillcolor="white [3201]" strokecolor="#70ad47 [3209]" strokeweight="1pt">
+              <v:rect w14:anchorId="71A15F90" id="Rectangle 20" o:spid="_x0000_s1028" style="position:absolute;margin-left:32.45pt;margin-top:286.95pt;width:73.85pt;height:28.05pt;z-index:251679744;visibility:visible;mso-wrap-style:square;mso-width-percent:0;mso-wrap-distance-left:9pt;mso-wrap-distance-top:0;mso-wrap-distance-right:9pt;mso-wrap-distance-bottom:0;mso-position-horizontal:absolute;mso-position-horizontal-relative:text;mso-position-vertical:absolute;mso-position-vertical-relative:text;mso-width-percent:0;mso-width-relative:margin;v-text-anchor:middle" o:gfxdata="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" fillcolor="white [3201]" strokecolor="#70ad47 [3209]" strokeweight="1pt">
                 <v:textbox>
                   <w:txbxContent>
                     <w:p>
@@ -6649,7 +6649,7 @@
         <mc:AlternateContent>
           <mc:Choice Requires="wps">
             <w:drawing>
-              <wp:anchor distT="0" distB="0" distL="114300" distR="114300" simplePos="0" relativeHeight="251704320" behindDoc="0" locked="0" layoutInCell="1" allowOverlap="1" wp14:anchorId="027E4DE7" wp14:editId="427F4D51">
+              <wp:anchor distT="0" distB="0" distL="114300" distR="114300" simplePos="0" relativeHeight="251704320" behindDoc="0" locked="0" layoutInCell="1" allowOverlap="1" wp14:anchorId="52FAE615" wp14:editId="7E59A045">
                 <wp:simplePos x="0" y="0"/>
                 <wp:positionH relativeFrom="column">
                   <wp:posOffset>3158836</wp:posOffset>
@@ -6721,7 +6721,7 @@
         <mc:AlternateContent>
           <mc:Choice Requires="wps">
             <w:drawing>
-              <wp:anchor distT="0" distB="0" distL="114300" distR="114300" simplePos="0" relativeHeight="251706368" behindDoc="0" locked="0" layoutInCell="1" allowOverlap="1" wp14:anchorId="28C5F153" wp14:editId="4CC7BFEA">
+              <wp:anchor distT="0" distB="0" distL="114300" distR="114300" simplePos="0" relativeHeight="251706368" behindDoc="0" locked="0" layoutInCell="1" allowOverlap="1" wp14:anchorId="4F6685CE" wp14:editId="2B280ABA">
                 <wp:simplePos x="0" y="0"/>
                 <wp:positionH relativeFrom="column">
                   <wp:posOffset>6008337</wp:posOffset>
@@ -6787,7 +6787,7 @@
         <mc:AlternateContent>
           <mc:Choice Requires="wps">
             <w:drawing>
-              <wp:anchor distT="0" distB="0" distL="114300" distR="114300" simplePos="0" relativeHeight="251705344" behindDoc="0" locked="0" layoutInCell="1" allowOverlap="1" wp14:anchorId="261A47C8" wp14:editId="594079FA">
+              <wp:anchor distT="0" distB="0" distL="114300" distR="114300" simplePos="0" relativeHeight="251705344" behindDoc="0" locked="0" layoutInCell="1" allowOverlap="1" wp14:anchorId="3A3041B6" wp14:editId="6855A92C">
                 <wp:simplePos x="0" y="0"/>
                 <wp:positionH relativeFrom="column">
                   <wp:posOffset>4548249</wp:posOffset>
@@ -6853,7 +6853,7 @@
         <mc:AlternateContent>
           <mc:Choice Requires="wps">
             <w:drawing>
-              <wp:anchor distT="0" distB="0" distL="114300" distR="114300" simplePos="0" relativeHeight="251703296" behindDoc="0" locked="0" layoutInCell="1" allowOverlap="1" wp14:anchorId="1994601D" wp14:editId="6C37E869">
+              <wp:anchor distT="0" distB="0" distL="114300" distR="114300" simplePos="0" relativeHeight="251703296" behindDoc="0" locked="0" layoutInCell="1" allowOverlap="1" wp14:anchorId="3947F6D2" wp14:editId="18D4971B">
                 <wp:simplePos x="0" y="0"/>
                 <wp:positionH relativeFrom="column">
                   <wp:posOffset>1828800</wp:posOffset>
@@ -6925,7 +6925,7 @@
         <mc:AlternateContent>
           <mc:Choice Requires="wps">
             <w:drawing>
-              <wp:anchor distT="0" distB="0" distL="114300" distR="114300" simplePos="0" relativeHeight="251702272" behindDoc="0" locked="0" layoutInCell="1" allowOverlap="1" wp14:anchorId="37DC06F8" wp14:editId="0F0437A1">
+              <wp:anchor distT="0" distB="0" distL="114300" distR="114300" simplePos="0" relativeHeight="251702272" behindDoc="0" locked="0" layoutInCell="1" allowOverlap="1" wp14:anchorId="2EB59EDB" wp14:editId="089C0C4E">
                 <wp:simplePos x="0" y="0"/>
                 <wp:positionH relativeFrom="column">
                   <wp:posOffset>427512</wp:posOffset>
@@ -6991,7 +6991,7 @@
         <mc:AlternateContent>
           <mc:Choice Requires="wps">
             <w:drawing>
-              <wp:anchor distT="0" distB="0" distL="114300" distR="114300" simplePos="0" relativeHeight="251701248" behindDoc="0" locked="0" layoutInCell="1" allowOverlap="1" wp14:anchorId="2FD6E5AB" wp14:editId="6235A437">
+              <wp:anchor distT="0" distB="0" distL="114300" distR="114300" simplePos="0" relativeHeight="251701248" behindDoc="0" locked="0" layoutInCell="1" allowOverlap="1" wp14:anchorId="6590D085" wp14:editId="7F9C6364">
                 <wp:simplePos x="0" y="0"/>
                 <wp:positionH relativeFrom="column">
                   <wp:posOffset>3182586</wp:posOffset>
@@ -7057,7 +7057,7 @@
         <mc:AlternateContent>
           <mc:Choice Requires="wps">
             <w:drawing>
-              <wp:anchor distT="0" distB="0" distL="114300" distR="114300" simplePos="0" relativeHeight="251700224" behindDoc="0" locked="0" layoutInCell="1" allowOverlap="1" wp14:anchorId="3EE9BCAE" wp14:editId="27F82BDD">
+              <wp:anchor distT="0" distB="0" distL="114300" distR="114300" simplePos="0" relativeHeight="251700224" behindDoc="0" locked="0" layoutInCell="1" allowOverlap="1" wp14:anchorId="2D9DF4CE" wp14:editId="1FC557E2">
                 <wp:simplePos x="0" y="0"/>
                 <wp:positionH relativeFrom="column">
                   <wp:posOffset>391886</wp:posOffset>
@@ -7123,7 +7123,7 @@
         <mc:AlternateContent>
           <mc:Choice Requires="wps">
             <w:drawing>
-              <wp:anchor distT="0" distB="0" distL="114300" distR="114300" simplePos="0" relativeHeight="251699200" behindDoc="0" locked="0" layoutInCell="1" allowOverlap="1" wp14:anchorId="76B79027" wp14:editId="7B222452">
+              <wp:anchor distT="0" distB="0" distL="114300" distR="114300" simplePos="0" relativeHeight="251699200" behindDoc="0" locked="0" layoutInCell="1" allowOverlap="1" wp14:anchorId="70C932CB" wp14:editId="71AE90B3">
                 <wp:simplePos x="0" y="0"/>
                 <wp:positionH relativeFrom="column">
                   <wp:posOffset>3158836</wp:posOffset>
@@ -7189,7 +7189,7 @@
         <mc:AlternateContent>
           <mc:Choice Requires="wps">
             <w:drawing>
-              <wp:anchor distT="0" distB="0" distL="114300" distR="114300" simplePos="0" relativeHeight="251698176" behindDoc="0" locked="0" layoutInCell="1" allowOverlap="1" wp14:anchorId="67D85D3D" wp14:editId="727DEC50">
+              <wp:anchor distT="0" distB="0" distL="114300" distR="114300" simplePos="0" relativeHeight="251698176" behindDoc="0" locked="0" layoutInCell="1" allowOverlap="1" wp14:anchorId="50F22614" wp14:editId="74AB9B43">
                 <wp:simplePos x="0" y="0"/>
                 <wp:positionH relativeFrom="column">
                   <wp:posOffset>5795158</wp:posOffset>
@@ -7269,7 +7269,7 @@
           </mc:Choice>
           <mc:Fallback>
             <w:pict>
-              <v:rect w14:anchorId="67D85D3D" id="Rectangle 30" o:spid="_x0000_s1029" style="position:absolute;margin-left:456.3pt;margin-top:166.6pt;width:78.5pt;height:42.1pt;z-index:251698176;visibility:visible;mso-wrap-style:square;mso-width-percent:0;mso-height-percent:0;mso-wrap-distance-left:9pt;mso-wrap-distance-top:0;mso-wrap-distance-right:9pt;mso-wrap-distance-bottom:0;mso-position-horizontal:absolute;mso-position-horizontal-relative:text;mso-position-vertical:absolute;mso-position-vertical-relative:text;mso-width-percent:0;mso-height-percent:0;mso-width-relative:margin;mso-height-relative:margin;v-text-anchor:middle" o:gfxdata="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" fillcolor="white [3201]" strokecolor="#70ad47 [3209]" strokeweight="1pt">
+              <v:rect w14:anchorId="50F22614" id="Rectangle 30" o:spid="_x0000_s1029" style="position:absolute;margin-left:456.3pt;margin-top:166.6pt;width:78.5pt;height:42.1pt;z-index:251698176;visibility:visible;mso-wrap-style:square;mso-width-percent:0;mso-height-percent:0;mso-wrap-distance-left:9pt;mso-wrap-distance-top:0;mso-wrap-distance-right:9pt;mso-wrap-distance-bottom:0;mso-position-horizontal:absolute;mso-position-horizontal-relative:text;mso-position-vertical:absolute;mso-position-vertical-relative:text;mso-width-percent:0;mso-height-percent:0;mso-width-relative:margin;mso-height-relative:margin;v-text-anchor:middle" o:gfxdata="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" fillcolor="white [3201]" strokecolor="#70ad47 [3209]" strokeweight="1pt">
                 <v:textbox>
                   <w:txbxContent>
                     <w:p>
@@ -7305,7 +7305,7 @@
         <mc:AlternateContent>
           <mc:Choice Requires="wps">
             <w:drawing>
-              <wp:anchor distT="0" distB="0" distL="114300" distR="114300" simplePos="0" relativeHeight="251696128" behindDoc="0" locked="0" layoutInCell="1" allowOverlap="1" wp14:anchorId="63DF9C44" wp14:editId="147AC96D">
+              <wp:anchor distT="0" distB="0" distL="114300" distR="114300" simplePos="0" relativeHeight="251696128" behindDoc="0" locked="0" layoutInCell="1" allowOverlap="1" wp14:anchorId="76705CE9" wp14:editId="4FA95559">
                 <wp:simplePos x="0" y="0"/>
                 <wp:positionH relativeFrom="column">
                   <wp:posOffset>4427154</wp:posOffset>
@@ -7377,7 +7377,7 @@
           </mc:Choice>
           <mc:Fallback>
             <w:pict>
-              <v:rect w14:anchorId="63DF9C44" id="Rectangle 29" o:spid="_x0000_s1030" style="position:absolute;margin-left:348.6pt;margin-top:255.25pt;width:78.55pt;height:29pt;z-index:251696128;visibility:visible;mso-wrap-style:square;mso-width-percent:0;mso-height-percent:0;mso-wrap-distance-left:9pt;mso-wrap-distance-top:0;mso-wrap-distance-right:9pt;mso-wrap-distance-bottom:0;mso-position-horizontal:absolute;mso-position-horizontal-relative:text;mso-position-vertical:absolute;mso-position-vertical-relative:text;mso-width-percent:0;mso-height-percent:0;mso-width-relative:margin;mso-height-relative:margin;v-text-anchor:middle" o:gfxdata="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" fillcolor="white [3201]" strokecolor="#70ad47 [3209]" strokeweight="1pt">
+              <v:rect w14:anchorId="76705CE9" id="Rectangle 29" o:spid="_x0000_s1030" style="position:absolute;margin-left:348.6pt;margin-top:255.25pt;width:78.55pt;height:29pt;z-index:251696128;visibility:visible;mso-wrap-style:square;mso-width-percent:0;mso-height-percent:0;mso-wrap-distance-left:9pt;mso-wrap-distance-top:0;mso-wrap-distance-right:9pt;mso-wrap-distance-bottom:0;mso-position-horizontal:absolute;mso-position-horizontal-relative:text;mso-position-vertical:absolute;mso-position-vertical-relative:text;mso-width-percent:0;mso-height-percent:0;mso-width-relative:margin;mso-height-relative:margin;v-text-anchor:middle" o:gfxdata="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" fillcolor="white [3201]" strokecolor="#70ad47 [3209]" strokeweight="1pt">
                 <v:textbox>
                   <w:txbxContent>
                     <w:p>
@@ -7405,7 +7405,7 @@
         <mc:AlternateContent>
           <mc:Choice Requires="wps">
             <w:drawing>
-              <wp:anchor distT="0" distB="0" distL="114300" distR="114300" simplePos="0" relativeHeight="251694080" behindDoc="0" locked="0" layoutInCell="1" allowOverlap="1" wp14:anchorId="458E2394" wp14:editId="78F7BB74">
+              <wp:anchor distT="0" distB="0" distL="114300" distR="114300" simplePos="0" relativeHeight="251694080" behindDoc="0" locked="0" layoutInCell="1" allowOverlap="1" wp14:anchorId="2E3C172B" wp14:editId="52518C4F">
                 <wp:simplePos x="0" y="0"/>
                 <wp:positionH relativeFrom="column">
                   <wp:posOffset>4429315</wp:posOffset>
@@ -7477,7 +7477,7 @@
           </mc:Choice>
           <mc:Fallback>
             <w:pict>
-              <v:rect w14:anchorId="458E2394" id="Rectangle 28" o:spid="_x0000_s1031" style="position:absolute;margin-left:348.75pt;margin-top:210.55pt;width:78.5pt;height:36.45pt;z-index:251694080;visibility:visible;mso-wrap-style:square;mso-width-percent:0;mso-height-percent:0;mso-wrap-distance-left:9pt;mso-wrap-distance-top:0;mso-wrap-distance-right:9pt;mso-wrap-distance-bottom:0;mso-position-horizontal:absolute;mso-position-horizontal-relative:text;mso-position-vertical:absolute;mso-position-vertical-relative:text;mso-width-percent:0;mso-height-percent:0;mso-width-relative:margin;mso-height-relative:margin;v-text-anchor:middle" o:gfxdata="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" fillcolor="white [3201]" strokecolor="#70ad47 [3209]" strokeweight="1pt">
+              <v:rect w14:anchorId="2E3C172B" id="Rectangle 28" o:spid="_x0000_s1031" style="position:absolute;margin-left:348.75pt;margin-top:210.55pt;width:78.5pt;height:36.45pt;z-index:251694080;visibility:visible;mso-wrap-style:square;mso-width-percent:0;mso-height-percent:0;mso-wrap-distance-left:9pt;mso-wrap-distance-top:0;mso-wrap-distance-right:9pt;mso-wrap-distance-bottom:0;mso-position-horizontal:absolute;mso-position-horizontal-relative:text;mso-position-vertical:absolute;mso-position-vertical-relative:text;mso-width-percent:0;mso-height-percent:0;mso-width-relative:margin;mso-height-relative:margin;v-text-anchor:middle" o:gfxdata="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" fillcolor="white [3201]" strokecolor="#70ad47 [3209]" strokeweight="1pt">
                 <v:textbox>
                   <w:txbxContent>
                     <w:p>
@@ -7505,7 +7505,7 @@
         <mc:AlternateContent>
           <mc:Choice Requires="wps">
             <w:drawing>
-              <wp:anchor distT="0" distB="0" distL="114300" distR="114300" simplePos="0" relativeHeight="251692032" behindDoc="0" locked="0" layoutInCell="1" allowOverlap="1" wp14:anchorId="52DF5769" wp14:editId="5D29442A">
+              <wp:anchor distT="0" distB="0" distL="114300" distR="114300" simplePos="0" relativeHeight="251692032" behindDoc="0" locked="0" layoutInCell="1" allowOverlap="1" wp14:anchorId="1D809BAD" wp14:editId="69E101AE">
                 <wp:simplePos x="0" y="0"/>
                 <wp:positionH relativeFrom="column">
                   <wp:posOffset>4367654</wp:posOffset>
@@ -7577,7 +7577,7 @@
           </mc:Choice>
           <mc:Fallback>
             <w:pict>
-              <v:rect w14:anchorId="52DF5769" id="Rectangle 27" o:spid="_x0000_s1032" style="position:absolute;margin-left:343.9pt;margin-top:172.95pt;width:78.55pt;height:29pt;z-index:251692032;visibility:visible;mso-wrap-style:square;mso-width-percent:0;mso-height-percent:0;mso-wrap-distance-left:9pt;mso-wrap-distance-top:0;mso-wrap-distance-right:9pt;mso-wrap-distance-bottom:0;mso-position-horizontal:absolute;mso-position-horizontal-relative:text;mso-position-vertical:absolute;mso-position-vertical-relative:text;mso-width-percent:0;mso-height-percent:0;mso-width-relative:margin;mso-height-relative:margin;v-text-anchor:middle" o:gfxdata="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" fillcolor="white [3201]" strokecolor="#70ad47 [3209]" strokeweight="1pt">
+              <v:rect w14:anchorId="1D809BAD" id="Rectangle 27" o:spid="_x0000_s1032" style="position:absolute;margin-left:343.9pt;margin-top:172.95pt;width:78.55pt;height:29pt;z-index:251692032;visibility:visible;mso-wrap-style:square;mso-width-percent:0;mso-height-percent:0;mso-wrap-distance-left:9pt;mso-wrap-distance-top:0;mso-wrap-distance-right:9pt;mso-wrap-distance-bottom:0;mso-position-horizontal:absolute;mso-position-horizontal-relative:text;mso-position-vertical:absolute;mso-position-vertical-relative:text;mso-width-percent:0;mso-height-percent:0;mso-width-relative:margin;mso-height-relative:margin;v-text-anchor:middle" o:gfxdata="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" fillcolor="white [3201]" strokecolor="#70ad47 [3209]" strokeweight="1pt">
                 <v:textbox>
                   <w:txbxContent>
                     <w:p>
@@ -7605,7 +7605,7 @@
         <mc:AlternateContent>
           <mc:Choice Requires="wps">
             <w:drawing>
-              <wp:anchor distT="0" distB="0" distL="114300" distR="114300" simplePos="0" relativeHeight="251689984" behindDoc="0" locked="0" layoutInCell="1" allowOverlap="1" wp14:anchorId="1328E41D" wp14:editId="22C3F2BF">
+              <wp:anchor distT="0" distB="0" distL="114300" distR="114300" simplePos="0" relativeHeight="251689984" behindDoc="0" locked="0" layoutInCell="1" allowOverlap="1" wp14:anchorId="780A5523" wp14:editId="3F711341">
                 <wp:simplePos x="0" y="0"/>
                 <wp:positionH relativeFrom="column">
                   <wp:posOffset>2979800</wp:posOffset>
@@ -7677,7 +7677,7 @@
           </mc:Choice>
           <mc:Fallback>
             <w:pict>
-              <v:rect w14:anchorId="1328E41D" id="Rectangle 26" o:spid="_x0000_s1033" style="position:absolute;margin-left:234.65pt;margin-top:250.45pt;width:78.55pt;height:29pt;z-index:251689984;visibility:visible;mso-wrap-style:square;mso-width-percent:0;mso-height-percent:0;mso-wrap-distance-left:9pt;mso-wrap-distance-top:0;mso-wrap-distance-right:9pt;mso-wrap-distance-bottom:0;mso-position-horizontal:absolute;mso-position-horizontal-relative:text;mso-position-vertical:absolute;mso-position-vertical-relative:text;mso-width-percent:0;mso-height-percent:0;mso-width-relative:margin;mso-height-relative:margin;v-text-anchor:middle" o:gfxdata="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" fillcolor="white [3201]" strokecolor="#70ad47 [3209]" strokeweight="1pt">
+              <v:rect w14:anchorId="780A5523" id="Rectangle 26" o:spid="_x0000_s1033" style="position:absolute;margin-left:234.65pt;margin-top:250.45pt;width:78.55pt;height:29pt;z-index:251689984;visibility:visible;mso-wrap-style:square;mso-width-percent:0;mso-height-percent:0;mso-wrap-distance-left:9pt;mso-wrap-distance-top:0;mso-wrap-distance-right:9pt;mso-wrap-distance-bottom:0;mso-position-horizontal:absolute;mso-position-horizontal-relative:text;mso-position-vertical:absolute;mso-position-vertical-relative:text;mso-width-percent:0;mso-height-percent:0;mso-width-relative:margin;mso-height-relative:margin;v-text-anchor:middle" o:gfxdata="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" fillcolor="white [3201]" strokecolor="#70ad47 [3209]" strokeweight="1pt">
                 <v:textbox>
                   <w:txbxContent>
                     <w:p>
@@ -7705,7 +7705,7 @@
         <mc:AlternateContent>
           <mc:Choice Requires="wps">
             <w:drawing>
-              <wp:anchor distT="0" distB="0" distL="114300" distR="114300" simplePos="0" relativeHeight="251687936" behindDoc="0" locked="0" layoutInCell="1" allowOverlap="1" wp14:anchorId="5244446E" wp14:editId="20020EE6">
+              <wp:anchor distT="0" distB="0" distL="114300" distR="114300" simplePos="0" relativeHeight="251687936" behindDoc="0" locked="0" layoutInCell="1" allowOverlap="1" wp14:anchorId="6FFC820C" wp14:editId="4515F39B">
                 <wp:simplePos x="0" y="0"/>
                 <wp:positionH relativeFrom="column">
                   <wp:posOffset>2966077</wp:posOffset>
@@ -7777,7 +7777,7 @@
           </mc:Choice>
           <mc:Fallback>
             <w:pict>
-              <v:rect w14:anchorId="5244446E" id="Rectangle 25" o:spid="_x0000_s1034" style="position:absolute;margin-left:233.55pt;margin-top:212.2pt;width:78.55pt;height:29pt;z-index:251687936;visibility:visible;mso-wrap-style:square;mso-width-percent:0;mso-height-percent:0;mso-wrap-distance-left:9pt;mso-wrap-distance-top:0;mso-wrap-distance-right:9pt;mso-wrap-distance-bottom:0;mso-position-horizontal:absolute;mso-position-horizontal-relative:text;mso-position-vertical:absolute;mso-position-vertical-relative:text;mso-width-percent:0;mso-height-percent:0;mso-width-relative:margin;mso-height-relative:margin;v-text-anchor:middle" o:gfxdata="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" fillcolor="white [3201]" strokecolor="#70ad47 [3209]" strokeweight="1pt">
+              <v:rect w14:anchorId="6FFC820C" id="Rectangle 25" o:spid="_x0000_s1034" style="position:absolute;margin-left:233.55pt;margin-top:212.2pt;width:78.55pt;height:29pt;z-index:251687936;visibility:visible;mso-wrap-style:square;mso-width-percent:0;mso-height-percent:0;mso-wrap-distance-left:9pt;mso-wrap-distance-top:0;mso-wrap-distance-right:9pt;mso-wrap-distance-bottom:0;mso-position-horizontal:absolute;mso-position-horizontal-relative:text;mso-position-vertical:absolute;mso-position-vertical-relative:text;mso-width-percent:0;mso-height-percent:0;mso-width-relative:margin;mso-height-relative:margin;v-text-anchor:middle" o:gfxdata="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" fillcolor="white [3201]" strokecolor="#70ad47 [3209]" strokeweight="1pt">
                 <v:textbox>
                   <w:txbxContent>
                     <w:p>
@@ -7805,7 +7805,7 @@
         <mc:AlternateContent>
           <mc:Choice Requires="wps">
             <w:drawing>
-              <wp:anchor distT="0" distB="0" distL="114300" distR="114300" simplePos="0" relativeHeight="251685888" behindDoc="0" locked="0" layoutInCell="1" allowOverlap="1" wp14:anchorId="0A02465B" wp14:editId="1451B866">
+              <wp:anchor distT="0" distB="0" distL="114300" distR="114300" simplePos="0" relativeHeight="251685888" behindDoc="0" locked="0" layoutInCell="1" allowOverlap="1" wp14:anchorId="762F54DA" wp14:editId="10D71D58">
                 <wp:simplePos x="0" y="0"/>
                 <wp:positionH relativeFrom="column">
                   <wp:posOffset>2941633</wp:posOffset>
@@ -7877,7 +7877,7 @@
           </mc:Choice>
           <mc:Fallback>
             <w:pict>
-              <v:rect w14:anchorId="0A02465B" id="Rectangle 24" o:spid="_x0000_s1035" style="position:absolute;margin-left:231.6pt;margin-top:175.75pt;width:78.55pt;height:29pt;z-index:251685888;visibility:visible;mso-wrap-style:square;mso-width-percent:0;mso-height-percent:0;mso-wrap-distance-left:9pt;mso-wrap-distance-top:0;mso-wrap-distance-right:9pt;mso-wrap-distance-bottom:0;mso-position-horizontal:absolute;mso-position-horizontal-relative:text;mso-position-vertical:absolute;mso-position-vertical-relative:text;mso-width-percent:0;mso-height-percent:0;mso-width-relative:margin;mso-height-relative:margin;v-text-anchor:middle" o:gfxdata="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" fillcolor="white [3201]" strokecolor="#70ad47 [3209]" strokeweight="1pt">
+              <v:rect w14:anchorId="762F54DA" id="Rectangle 24" o:spid="_x0000_s1035" style="position:absolute;margin-left:231.6pt;margin-top:175.75pt;width:78.55pt;height:29pt;z-index:251685888;visibility:visible;mso-wrap-style:square;mso-width-percent:0;mso-height-percent:0;mso-wrap-distance-left:9pt;mso-wrap-distance-top:0;mso-wrap-distance-right:9pt;mso-wrap-distance-bottom:0;mso-position-horizontal:absolute;mso-position-horizontal-relative:text;mso-position-vertical:absolute;mso-position-vertical-relative:text;mso-width-percent:0;mso-height-percent:0;mso-width-relative:margin;mso-height-relative:margin;v-text-anchor:middle" o:gfxdata="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" fillcolor="white [3201]" strokecolor="#70ad47 [3209]" strokeweight="1pt">
                 <v:textbox>
                   <w:txbxContent>
                     <w:p>
@@ -7905,7 +7905,7 @@
         <mc:AlternateContent>
           <mc:Choice Requires="wps">
             <w:drawing>
-              <wp:anchor distT="0" distB="0" distL="114300" distR="114300" simplePos="0" relativeHeight="251664384" behindDoc="0" locked="0" layoutInCell="1" allowOverlap="1" wp14:anchorId="1E1BE265" wp14:editId="2EC8FF27">
+              <wp:anchor distT="0" distB="0" distL="114300" distR="114300" simplePos="0" relativeHeight="251664384" behindDoc="0" locked="0" layoutInCell="1" allowOverlap="1" wp14:anchorId="278D6D0C" wp14:editId="779D220C">
                 <wp:simplePos x="0" y="0"/>
                 <wp:positionH relativeFrom="margin">
                   <wp:posOffset>2689530</wp:posOffset>
@@ -7977,7 +7977,7 @@
           </mc:Choice>
           <mc:Fallback>
             <w:pict>
-              <v:rect w14:anchorId="1E1BE265" id="Rectangle 4" o:spid="_x0000_s1036" style="position:absolute;margin-left:211.75pt;margin-top:118.8pt;width:69.15pt;height:31.8pt;z-index:251664384;visibility:visible;mso-wrap-style:square;mso-width-percent:0;mso-height-percent:0;mso-wrap-distance-left:9pt;mso-wrap-distance-top:0;mso-wrap-distance-right:9pt;mso-wrap-distance-bottom:0;mso-position-horizontal:absolute;mso-position-horizontal-relative:margin;mso-position-vertical:absolute;mso-position-vertical-relative:text;mso-width-percent:0;mso-height-percent:0;mso-width-relative:margin;mso-height-relative:margin;v-text-anchor:middle" o:gfxdata="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" fillcolor="white [3201]" strokecolor="#70ad47 [3209]" strokeweight="1pt">
+              <v:rect w14:anchorId="278D6D0C" id="Rectangle 4" o:spid="_x0000_s1036" style="position:absolute;margin-left:211.75pt;margin-top:118.8pt;width:69.15pt;height:31.8pt;z-index:251664384;visibility:visible;mso-wrap-style:square;mso-width-percent:0;mso-height-percent:0;mso-wrap-distance-left:9pt;mso-wrap-distance-top:0;mso-wrap-distance-right:9pt;mso-wrap-distance-bottom:0;mso-position-horizontal:absolute;mso-position-horizontal-relative:margin;mso-position-vertical:absolute;mso-position-vertical-relative:text;mso-width-percent:0;mso-height-percent:0;mso-width-relative:margin;mso-height-relative:margin;v-text-anchor:middle" o:gfxdata="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" fillcolor="white [3201]" strokecolor="#70ad47 [3209]" strokeweight="1pt">
                 <v:textbox>
                   <w:txbxContent>
                     <w:p>
@@ -8006,7 +8006,7 @@
         <mc:AlternateContent>
           <mc:Choice Requires="wps">
             <w:drawing>
-              <wp:anchor distT="0" distB="0" distL="114300" distR="114300" simplePos="0" relativeHeight="251683840" behindDoc="0" locked="0" layoutInCell="1" allowOverlap="1" wp14:anchorId="6FF1596D" wp14:editId="190097C5">
+              <wp:anchor distT="0" distB="0" distL="114300" distR="114300" simplePos="0" relativeHeight="251683840" behindDoc="0" locked="0" layoutInCell="1" allowOverlap="1" wp14:anchorId="62302B81" wp14:editId="6D01EB85">
                 <wp:simplePos x="0" y="0"/>
                 <wp:positionH relativeFrom="column">
                   <wp:posOffset>1730944</wp:posOffset>
@@ -8078,7 +8078,7 @@
           </mc:Choice>
           <mc:Fallback>
             <w:pict>
-              <v:rect w14:anchorId="6FF1596D" id="Rectangle 23" o:spid="_x0000_s1037" style="position:absolute;margin-left:136.3pt;margin-top:292.6pt;width:78.55pt;height:29pt;z-index:251683840;visibility:visible;mso-wrap-style:square;mso-width-percent:0;mso-height-percent:0;mso-wrap-distance-left:9pt;mso-wrap-distance-top:0;mso-wrap-distance-right:9pt;mso-wrap-distance-bottom:0;mso-position-horizontal:absolute;mso-position-horizontal-relative:text;mso-position-vertical:absolute;mso-position-vertical-relative:text;mso-width-percent:0;mso-height-percent:0;mso-width-relative:margin;mso-height-relative:margin;v-text-anchor:middle" o:gfxdata="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" fillcolor="white [3201]" strokecolor="#70ad47 [3209]" strokeweight="1pt">
+              <v:rect w14:anchorId="62302B81" id="Rectangle 23" o:spid="_x0000_s1037" style="position:absolute;margin-left:136.3pt;margin-top:292.6pt;width:78.55pt;height:29pt;z-index:251683840;visibility:visible;mso-wrap-style:square;mso-width-percent:0;mso-height-percent:0;mso-wrap-distance-left:9pt;mso-wrap-distance-top:0;mso-wrap-distance-right:9pt;mso-wrap-distance-bottom:0;mso-position-horizontal:absolute;mso-position-horizontal-relative:text;mso-position-vertical:absolute;mso-position-vertical-relative:text;mso-width-percent:0;mso-height-percent:0;mso-width-relative:margin;mso-height-relative:margin;v-text-anchor:middle" o:gfxdata="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" fillcolor="white [3201]" strokecolor="#70ad47 [3209]" strokeweight="1pt">
                 <v:textbox>
                   <w:txbxContent>
                     <w:p>
@@ -8106,7 +8106,7 @@
         <mc:AlternateContent>
           <mc:Choice Requires="wps">
             <w:drawing>
-              <wp:anchor distT="0" distB="0" distL="114300" distR="114300" simplePos="0" relativeHeight="251681792" behindDoc="0" locked="0" layoutInCell="1" allowOverlap="1" wp14:anchorId="46CB2D11" wp14:editId="7B8CD078">
+              <wp:anchor distT="0" distB="0" distL="114300" distR="114300" simplePos="0" relativeHeight="251681792" behindDoc="0" locked="0" layoutInCell="1" allowOverlap="1" wp14:anchorId="7DB55096" wp14:editId="2FE193B0">
                 <wp:simplePos x="0" y="0"/>
                 <wp:positionH relativeFrom="column">
                   <wp:posOffset>1721419</wp:posOffset>
@@ -8178,7 +8178,7 @@
           </mc:Choice>
           <mc:Fallback>
             <w:pict>
-              <v:rect w14:anchorId="46CB2D11" id="Rectangle 22" o:spid="_x0000_s1038" style="position:absolute;margin-left:135.55pt;margin-top:251.7pt;width:78.55pt;height:34.6pt;z-index:251681792;visibility:visible;mso-wrap-style:square;mso-width-percent:0;mso-height-percent:0;mso-wrap-distance-left:9pt;mso-wrap-distance-top:0;mso-wrap-distance-right:9pt;mso-wrap-distance-bottom:0;mso-position-horizontal:absolute;mso-position-horizontal-relative:text;mso-position-vertical:absolute;mso-position-vertical-relative:text;mso-width-percent:0;mso-height-percent:0;mso-width-relative:margin;mso-height-relative:margin;v-text-anchor:middle" o:gfxdata="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" fillcolor="white [3201]" strokecolor="#70ad47 [3209]" strokeweight="1pt">
+              <v:rect w14:anchorId="7DB55096" id="Rectangle 22" o:spid="_x0000_s1038" style="position:absolute;margin-left:135.55pt;margin-top:251.7pt;width:78.55pt;height:34.6pt;z-index:251681792;visibility:visible;mso-wrap-style:square;mso-width-percent:0;mso-height-percent:0;mso-wrap-distance-left:9pt;mso-wrap-distance-top:0;mso-wrap-distance-right:9pt;mso-wrap-distance-bottom:0;mso-position-horizontal:absolute;mso-position-horizontal-relative:text;mso-position-vertical:absolute;mso-position-vertical-relative:text;mso-width-percent:0;mso-height-percent:0;mso-width-relative:margin;mso-height-relative:margin;v-text-anchor:middle" o:gfxdata="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" fillcolor="white [3201]" strokecolor="#70ad47 [3209]" strokeweight="1pt">
                 <v:textbox>
                   <w:txbxContent>
                     <w:p>
@@ -8206,7 +8206,7 @@
         <mc:AlternateContent>
           <mc:Choice Requires="wps">
             <w:drawing>
-              <wp:anchor distT="0" distB="0" distL="114300" distR="114300" simplePos="0" relativeHeight="251673600" behindDoc="0" locked="0" layoutInCell="1" allowOverlap="1" wp14:anchorId="64268FFD" wp14:editId="366EDB9D">
+              <wp:anchor distT="0" distB="0" distL="114300" distR="114300" simplePos="0" relativeHeight="251673600" behindDoc="0" locked="0" layoutInCell="1" allowOverlap="1" wp14:anchorId="7BEB90E3" wp14:editId="17225F62">
                 <wp:simplePos x="0" y="0"/>
                 <wp:positionH relativeFrom="column">
                   <wp:posOffset>1721798</wp:posOffset>
@@ -8275,7 +8275,7 @@
           </mc:Choice>
           <mc:Fallback>
             <w:pict>
-              <v:rect w14:anchorId="64268FFD" id="Rectangle 13" o:spid="_x0000_s1039" style="position:absolute;margin-left:135.55pt;margin-top:214.25pt;width:76.65pt;height:28.05pt;z-index:251673600;visibility:visible;mso-wrap-style:square;mso-width-percent:0;mso-wrap-distance-left:9pt;mso-wrap-distance-top:0;mso-wrap-distance-right:9pt;mso-wrap-distance-bottom:0;mso-position-horizontal:absolute;mso-position-horizontal-relative:text;mso-position-vertical:absolute;mso-position-vertical-relative:text;mso-width-percent:0;mso-width-relative:margin;v-text-anchor:middle" o:gfxdata="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" fillcolor="white [3201]" strokecolor="#70ad47 [3209]" strokeweight="1pt">
+              <v:rect w14:anchorId="7BEB90E3" id="Rectangle 13" o:spid="_x0000_s1039" style="position:absolute;margin-left:135.55pt;margin-top:214.25pt;width:76.65pt;height:28.05pt;z-index:251673600;visibility:visible;mso-wrap-style:square;mso-width-percent:0;mso-wrap-distance-left:9pt;mso-wrap-distance-top:0;mso-wrap-distance-right:9pt;mso-wrap-distance-bottom:0;mso-position-horizontal:absolute;mso-position-horizontal-relative:text;mso-position-vertical:absolute;mso-position-vertical-relative:text;mso-width-percent:0;mso-width-relative:margin;v-text-anchor:middle" o:gfxdata="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" fillcolor="white [3201]" strokecolor="#70ad47 [3209]" strokeweight="1pt">
                 <v:textbox>
                   <w:txbxContent>
                     <w:p>
@@ -8303,7 +8303,7 @@
         <mc:AlternateContent>
           <mc:Choice Requires="wps">
             <w:drawing>
-              <wp:anchor distT="0" distB="0" distL="114300" distR="114300" simplePos="0" relativeHeight="251671552" behindDoc="0" locked="0" layoutInCell="1" allowOverlap="1" wp14:anchorId="55EBF5CB" wp14:editId="58414BD4">
+              <wp:anchor distT="0" distB="0" distL="114300" distR="114300" simplePos="0" relativeHeight="251671552" behindDoc="0" locked="0" layoutInCell="1" allowOverlap="1" wp14:anchorId="1CB20374" wp14:editId="743B2C3D">
                 <wp:simplePos x="0" y="0"/>
                 <wp:positionH relativeFrom="column">
                   <wp:posOffset>1673918</wp:posOffset>
@@ -8375,7 +8375,7 @@
           </mc:Choice>
           <mc:Fallback>
             <w:pict>
-              <v:rect w14:anchorId="55EBF5CB" id="Rectangle 12" o:spid="_x0000_s1040" style="position:absolute;margin-left:131.8pt;margin-top:175pt;width:78.55pt;height:29pt;z-index:251671552;visibility:visible;mso-wrap-style:square;mso-width-percent:0;mso-height-percent:0;mso-wrap-distance-left:9pt;mso-wrap-distance-top:0;mso-wrap-distance-right:9pt;mso-wrap-distance-bottom:0;mso-position-horizontal:absolute;mso-position-horizontal-relative:text;mso-position-vertical:absolute;mso-position-vertical-relative:text;mso-width-percent:0;mso-height-percent:0;mso-width-relative:margin;mso-height-relative:margin;v-text-anchor:middle" o:gfxdata="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" fillcolor="white [3201]" strokecolor="#70ad47 [3209]" strokeweight="1pt">
+              <v:rect w14:anchorId="1CB20374" id="Rectangle 12" o:spid="_x0000_s1040" style="position:absolute;margin-left:131.8pt;margin-top:175pt;width:78.55pt;height:29pt;z-index:251671552;visibility:visible;mso-wrap-style:square;mso-width-percent:0;mso-height-percent:0;mso-wrap-distance-left:9pt;mso-wrap-distance-top:0;mso-wrap-distance-right:9pt;mso-wrap-distance-bottom:0;mso-position-horizontal:absolute;mso-position-horizontal-relative:text;mso-position-vertical:absolute;mso-position-vertical-relative:text;mso-width-percent:0;mso-height-percent:0;mso-width-relative:margin;mso-height-relative:margin;v-text-anchor:middle" o:gfxdata="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" fillcolor="white [3201]" strokecolor="#70ad47 [3209]" strokeweight="1pt">
                 <v:textbox>
                   <w:txbxContent>
                     <w:p>
@@ -8403,7 +8403,7 @@
         <mc:AlternateContent>
           <mc:Choice Requires="wps">
             <w:drawing>
-              <wp:anchor distT="0" distB="0" distL="114300" distR="114300" simplePos="0" relativeHeight="251675648" behindDoc="0" locked="0" layoutInCell="1" allowOverlap="1" wp14:anchorId="5C06F11C" wp14:editId="115CAAFF">
+              <wp:anchor distT="0" distB="0" distL="114300" distR="114300" simplePos="0" relativeHeight="251675648" behindDoc="0" locked="0" layoutInCell="1" allowOverlap="1" wp14:anchorId="1D1D1BB8" wp14:editId="00BD298E">
                 <wp:simplePos x="0" y="0"/>
                 <wp:positionH relativeFrom="column">
                   <wp:posOffset>388744</wp:posOffset>
@@ -8472,7 +8472,7 @@
           </mc:Choice>
           <mc:Fallback>
             <w:pict>
-              <v:rect w14:anchorId="5C06F11C" id="Rectangle 16" o:spid="_x0000_s1041" style="position:absolute;margin-left:30.6pt;margin-top:214.1pt;width:73.85pt;height:28.05pt;z-index:251675648;visibility:visible;mso-wrap-style:square;mso-width-percent:0;mso-wrap-distance-left:9pt;mso-wrap-distance-top:0;mso-wrap-distance-right:9pt;mso-wrap-distance-bottom:0;mso-position-horizontal:absolute;mso-position-horizontal-relative:text;mso-position-vertical:absolute;mso-position-vertical-relative:text;mso-width-percent:0;mso-width-relative:margin;v-text-anchor:middle" o:gfxdata="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" fillcolor="white [3201]" strokecolor="#70ad47 [3209]" strokeweight="1pt">
+              <v:rect w14:anchorId="1D1D1BB8" id="Rectangle 16" o:spid="_x0000_s1041" style="position:absolute;margin-left:30.6pt;margin-top:214.1pt;width:73.85pt;height:28.05pt;z-index:251675648;visibility:visible;mso-wrap-style:square;mso-width-percent:0;mso-wrap-distance-left:9pt;mso-wrap-distance-top:0;mso-wrap-distance-right:9pt;mso-wrap-distance-bottom:0;mso-position-horizontal:absolute;mso-position-horizontal-relative:text;mso-position-vertical:absolute;mso-position-vertical-relative:text;mso-width-percent:0;mso-width-relative:margin;v-text-anchor:middle" o:gfxdata="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" fillcolor="white [3201]" strokecolor="#70ad47 [3209]" strokeweight="1pt">
                 <v:textbox>
                   <w:txbxContent>
                     <w:p>
@@ -8500,7 +8500,7 @@
         <mc:AlternateContent>
           <mc:Choice Requires="wps">
             <w:drawing>
-              <wp:anchor distT="0" distB="0" distL="114300" distR="114300" simplePos="0" relativeHeight="251669504" behindDoc="0" locked="0" layoutInCell="1" allowOverlap="1" wp14:anchorId="2B18BABA" wp14:editId="6EC02CFC">
+              <wp:anchor distT="0" distB="0" distL="114300" distR="114300" simplePos="0" relativeHeight="251669504" behindDoc="0" locked="0" layoutInCell="1" allowOverlap="1" wp14:anchorId="73EFD98A" wp14:editId="537982BC">
                 <wp:simplePos x="0" y="0"/>
                 <wp:positionH relativeFrom="column">
                   <wp:posOffset>366898</wp:posOffset>
@@ -8566,7 +8566,7 @@
           </mc:Choice>
           <mc:Fallback>
             <w:pict>
-              <v:rect w14:anchorId="2B18BABA" id="Rectangle 7" o:spid="_x0000_s1042" style="position:absolute;margin-left:28.9pt;margin-top:175.8pt;width:73.85pt;height:28.05pt;z-index:251669504;visibility:visible;mso-wrap-style:square;mso-width-percent:0;mso-wrap-distance-left:9pt;mso-wrap-distance-top:0;mso-wrap-distance-right:9pt;mso-wrap-distance-bottom:0;mso-position-horizontal:absolute;mso-position-horizontal-relative:text;mso-position-vertical:absolute;mso-position-vertical-relative:text;mso-width-percent:0;mso-width-relative:margin;v-text-anchor:middle" o:gfxdata="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" fillcolor="white [3201]" strokecolor="#70ad47 [3209]" strokeweight="1pt">
+              <v:rect w14:anchorId="73EFD98A" id="Rectangle 7" o:spid="_x0000_s1042" style="position:absolute;margin-left:28.9pt;margin-top:175.8pt;width:73.85pt;height:28.05pt;z-index:251669504;visibility:visible;mso-wrap-style:square;mso-width-percent:0;mso-wrap-distance-left:9pt;mso-wrap-distance-top:0;mso-wrap-distance-right:9pt;mso-wrap-distance-bottom:0;mso-position-horizontal:absolute;mso-position-horizontal-relative:text;mso-position-vertical:absolute;mso-position-vertical-relative:text;mso-width-percent:0;mso-width-relative:margin;v-text-anchor:middle" o:gfxdata="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" fillcolor="white [3201]" strokecolor="#70ad47 [3209]" strokeweight="1pt">
                 <v:textbox>
                   <w:txbxContent>
                     <w:p>
@@ -8591,7 +8591,7 @@
         <mc:AlternateContent>
           <mc:Choice Requires="wps">
             <w:drawing>
-              <wp:anchor distT="0" distB="0" distL="114300" distR="114300" simplePos="0" relativeHeight="251660288" behindDoc="0" locked="0" layoutInCell="1" allowOverlap="1" wp14:anchorId="5D8AC152" wp14:editId="2F2757B5">
+              <wp:anchor distT="0" distB="0" distL="114300" distR="114300" simplePos="0" relativeHeight="251660288" behindDoc="0" locked="0" layoutInCell="1" allowOverlap="1" wp14:anchorId="7799588F" wp14:editId="50E7663A">
                 <wp:simplePos x="0" y="0"/>
                 <wp:positionH relativeFrom="margin">
                   <wp:posOffset>-643</wp:posOffset>
@@ -8663,7 +8663,7 @@
           </mc:Choice>
           <mc:Fallback>
             <w:pict>
-              <v:rect w14:anchorId="5D8AC152" id="Rectangle 2" o:spid="_x0000_s1043" style="position:absolute;margin-left:-.05pt;margin-top:119.8pt;width:70.1pt;height:31.8pt;z-index:251660288;visibility:visible;mso-wrap-style:square;mso-width-percent:0;mso-height-percent:0;mso-wrap-distance-left:9pt;mso-wrap-distance-top:0;mso-wrap-distance-right:9pt;mso-wrap-distance-bottom:0;mso-position-horizontal:absolute;mso-position-horizontal-relative:margin;mso-position-vertical:absolute;mso-position-vertical-relative:text;mso-width-percent:0;mso-height-percent:0;mso-width-relative:margin;mso-height-relative:margin;v-text-anchor:middle" o:gfxdata="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" fillcolor="white [3201]" strokecolor="#70ad47 [3209]" strokeweight="1pt">
+              <v:rect w14:anchorId="7799588F" id="Rectangle 2" o:spid="_x0000_s1043" style="position:absolute;margin-left:-.05pt;margin-top:119.8pt;width:70.1pt;height:31.8pt;z-index:251660288;visibility:visible;mso-wrap-style:square;mso-width-percent:0;mso-height-percent:0;mso-wrap-distance-left:9pt;mso-wrap-distance-top:0;mso-wrap-distance-right:9pt;mso-wrap-distance-bottom:0;mso-position-horizontal:absolute;mso-position-horizontal-relative:margin;mso-position-vertical:absolute;mso-position-vertical-relative:text;mso-width-percent:0;mso-height-percent:0;mso-width-relative:margin;mso-height-relative:margin;v-text-anchor:middle" o:gfxdata="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" fillcolor="white [3201]" strokecolor="#70ad47 [3209]" strokeweight="1pt">
                 <v:textbox>
                   <w:txbxContent>
                     <w:p>
@@ -8692,7 +8692,7 @@
         <mc:AlternateContent>
           <mc:Choice Requires="wps">
             <w:drawing>
-              <wp:anchor distT="0" distB="0" distL="114300" distR="114300" simplePos="0" relativeHeight="251668480" behindDoc="0" locked="0" layoutInCell="1" allowOverlap="1" wp14:anchorId="135C8A55" wp14:editId="60338E9B">
+              <wp:anchor distT="0" distB="0" distL="114300" distR="114300" simplePos="0" relativeHeight="251668480" behindDoc="0" locked="0" layoutInCell="1" allowOverlap="1" wp14:anchorId="584997B6" wp14:editId="1A4DF663">
                 <wp:simplePos x="0" y="0"/>
                 <wp:positionH relativeFrom="margin">
                   <wp:posOffset>5482607</wp:posOffset>
@@ -8764,7 +8764,7 @@
           </mc:Choice>
           <mc:Fallback>
             <w:pict>
-              <v:rect w14:anchorId="135C8A55" id="Rectangle 6" o:spid="_x0000_s1044" style="position:absolute;margin-left:431.7pt;margin-top:117.9pt;width:75.7pt;height:31.75pt;z-index:251668480;visibility:visible;mso-wrap-style:square;mso-width-percent:0;mso-height-percent:0;mso-wrap-distance-left:9pt;mso-wrap-distance-top:0;mso-wrap-distance-right:9pt;mso-wrap-distance-bottom:0;mso-position-horizontal:absolute;mso-position-horizontal-relative:margin;mso-position-vertical:absolute;mso-position-vertical-relative:text;mso-width-percent:0;mso-height-percent:0;mso-width-relative:margin;mso-height-relative:margin;v-text-anchor:middle" o:gfxdata="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" fillcolor="white [3201]" strokecolor="#70ad47 [3209]" strokeweight="1pt">
+              <v:rect w14:anchorId="584997B6" id="Rectangle 6" o:spid="_x0000_s1044" style="position:absolute;margin-left:431.7pt;margin-top:117.9pt;width:75.7pt;height:31.75pt;z-index:251668480;visibility:visible;mso-wrap-style:square;mso-width-percent:0;mso-height-percent:0;mso-wrap-distance-left:9pt;mso-wrap-distance-top:0;mso-wrap-distance-right:9pt;mso-wrap-distance-bottom:0;mso-position-horizontal:absolute;mso-position-horizontal-relative:margin;mso-position-vertical:absolute;mso-position-vertical-relative:text;mso-width-percent:0;mso-height-percent:0;mso-width-relative:margin;mso-height-relative:margin;v-text-anchor:middle" o:gfxdata="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" fillcolor="white [3201]" strokecolor="#70ad47 [3209]" strokeweight="1pt">
                 <v:textbox>
                   <w:txbxContent>
                     <w:p>
@@ -8793,7 +8793,7 @@
         <mc:AlternateContent>
           <mc:Choice Requires="wps">
             <w:drawing>
-              <wp:anchor distT="0" distB="0" distL="114300" distR="114300" simplePos="0" relativeHeight="251666432" behindDoc="0" locked="0" layoutInCell="1" allowOverlap="1" wp14:anchorId="34F2C533" wp14:editId="6083F6CA">
+              <wp:anchor distT="0" distB="0" distL="114300" distR="114300" simplePos="0" relativeHeight="251666432" behindDoc="0" locked="0" layoutInCell="1" allowOverlap="1" wp14:anchorId="3BF20291" wp14:editId="4E593CE8">
                 <wp:simplePos x="0" y="0"/>
                 <wp:positionH relativeFrom="page">
                   <wp:posOffset>5033224</wp:posOffset>
@@ -8865,7 +8865,7 @@
           </mc:Choice>
           <mc:Fallback>
             <w:pict>
-              <v:rect w14:anchorId="34F2C533" id="Rectangle 5" o:spid="_x0000_s1045" style="position:absolute;margin-left:396.3pt;margin-top:118.85pt;width:72.9pt;height:30.8pt;z-index:251666432;visibility:visible;mso-wrap-style:square;mso-width-percent:0;mso-height-percent:0;mso-wrap-distance-left:9pt;mso-wrap-distance-top:0;mso-wrap-distance-right:9pt;mso-wrap-distance-bottom:0;mso-position-horizontal:absolute;mso-position-horizontal-relative:page;mso-position-vertical:absolute;mso-position-vertical-relative:text;mso-width-percent:0;mso-height-percent:0;mso-width-relative:margin;mso-height-relative:margin;v-text-anchor:middle" o:gfxdata="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" fillcolor="white [3201]" strokecolor="#70ad47 [3209]" strokeweight="1pt">
+              <v:rect w14:anchorId="3BF20291" id="Rectangle 5" o:spid="_x0000_s1045" style="position:absolute;margin-left:396.3pt;margin-top:118.85pt;width:72.9pt;height:30.8pt;z-index:251666432;visibility:visible;mso-wrap-style:square;mso-width-percent:0;mso-height-percent:0;mso-wrap-distance-left:9pt;mso-wrap-distance-top:0;mso-wrap-distance-right:9pt;mso-wrap-distance-bottom:0;mso-position-horizontal:absolute;mso-position-horizontal-relative:page;mso-position-vertical:absolute;mso-position-vertical-relative:text;mso-width-percent:0;mso-height-percent:0;mso-width-relative:margin;mso-height-relative:margin;v-text-anchor:middle" o:gfxdata="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" fillcolor="white [3201]" strokecolor="#70ad47 [3209]" strokeweight="1pt">
                 <v:textbox>
                   <w:txbxContent>
                     <w:p>
@@ -8894,7 +8894,7 @@
         <mc:AlternateContent>
           <mc:Choice Requires="wps">
             <w:drawing>
-              <wp:anchor distT="0" distB="0" distL="114300" distR="114300" simplePos="0" relativeHeight="251659264" behindDoc="0" locked="0" layoutInCell="1" allowOverlap="1" wp14:anchorId="419F853D" wp14:editId="1FC7578B">
+              <wp:anchor distT="0" distB="0" distL="114300" distR="114300" simplePos="0" relativeHeight="251659264" behindDoc="0" locked="0" layoutInCell="1" allowOverlap="1" wp14:anchorId="50826E04" wp14:editId="36C37236">
                 <wp:simplePos x="0" y="0"/>
                 <wp:positionH relativeFrom="column">
                   <wp:posOffset>1507902</wp:posOffset>
@@ -8974,7 +8974,7 @@
           </mc:Choice>
           <mc:Fallback>
             <w:pict>
-              <v:rect w14:anchorId="419F853D" id="Rectangle 1" o:spid="_x0000_s1046" style="position:absolute;margin-left:118.75pt;margin-top:47.7pt;width:279.55pt;height:36.45pt;z-index:251659264;visibility:visible;mso-wrap-style:square;mso-width-percent:0;mso-height-percent:0;mso-wrap-distance-left:9pt;mso-wrap-distance-top:0;mso-wrap-distance-right:9pt;mso-wrap-distance-bottom:0;mso-position-horizontal:absolute;mso-position-horizontal-relative:text;mso-position-vertical:absolute;mso-position-vertical-relative:text;mso-width-percent:0;mso-height-percent:0;mso-width-relative:margin;mso-height-relative:margin;v-text-anchor:middle" o:gfxdata="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" fillcolor="white [3201]" strokecolor="#70ad47 [3209]" strokeweight="1pt">
+              <v:rect w14:anchorId="50826E04" id="Rectangle 1" o:spid="_x0000_s1046" style="position:absolute;margin-left:118.75pt;margin-top:47.7pt;width:279.55pt;height:36.45pt;z-index:251659264;visibility:visible;mso-wrap-style:square;mso-width-percent:0;mso-height-percent:0;mso-wrap-distance-left:9pt;mso-wrap-distance-top:0;mso-wrap-distance-right:9pt;mso-wrap-distance-bottom:0;mso-position-horizontal:absolute;mso-position-horizontal-relative:text;mso-position-vertical:absolute;mso-position-vertical-relative:text;mso-width-percent:0;mso-height-percent:0;mso-width-relative:margin;mso-height-relative:margin;v-text-anchor:middle" o:gfxdata="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" fillcolor="white [3201]" strokecolor="#70ad47 [3209]" strokeweight="1pt">
                 <v:textbox>
                   <w:txbxContent>
                     <w:p>
@@ -9185,8 +9185,6 @@
         </w:rPr>
         <w:br w:type="page"/>
       </w:r>
-      <w:bookmarkStart w:id="0" w:name="_GoBack"/>
-      <w:bookmarkEnd w:id="0"/>
     </w:p>
     <w:p>
       <w:pPr>
@@ -9224,7 +9222,7 @@
           <w:lang w:val="en-US"/>
         </w:rPr>
         <w:drawing>
-          <wp:inline distT="0" distB="0" distL="0" distR="0" wp14:anchorId="64E9C558" wp14:editId="575D8BD8">
+          <wp:inline distT="0" distB="0" distL="0" distR="0" wp14:anchorId="03014488" wp14:editId="62AED0BF">
             <wp:extent cx="5943600" cy="4391025"/>
             <wp:effectExtent l="0" t="0" r="0" b="9525"/>
             <wp:docPr id="9" name="Picture 9"/>
@@ -9313,7 +9311,7 @@
           <w:lang w:val="en-US"/>
         </w:rPr>
         <w:drawing>
-          <wp:inline distT="0" distB="0" distL="0" distR="0" wp14:anchorId="7D418DCC" wp14:editId="0715DEE8">
+          <wp:inline distT="0" distB="0" distL="0" distR="0" wp14:anchorId="678B2A32" wp14:editId="60DEA5D7">
             <wp:extent cx="5943600" cy="4207510"/>
             <wp:effectExtent l="0" t="0" r="0" b="2540"/>
             <wp:docPr id="19" name="Picture 19"/>
@@ -9502,7 +9500,7 @@
           <w:lang w:val="en-US"/>
         </w:rPr>
         <w:drawing>
-          <wp:inline distT="0" distB="0" distL="0" distR="0" wp14:anchorId="13DE988A" wp14:editId="3E16B739">
+          <wp:inline distT="0" distB="0" distL="0" distR="0" wp14:anchorId="588D159A" wp14:editId="37828F62">
             <wp:extent cx="5943600" cy="3897630"/>
             <wp:effectExtent l="0" t="0" r="0" b="7620"/>
             <wp:docPr id="53" name="Picture 53"/>
@@ -9717,7 +9715,7 @@
           <w:lang w:val="en-US"/>
         </w:rPr>
         <w:drawing>
-          <wp:inline distT="0" distB="0" distL="0" distR="0" wp14:anchorId="325DC8BF" wp14:editId="23D6A8A9">
+          <wp:inline distT="0" distB="0" distL="0" distR="0" wp14:anchorId="26C385A9" wp14:editId="35EB5CD1">
             <wp:extent cx="5943600" cy="3126740"/>
             <wp:effectExtent l="0" t="0" r="0" b="0"/>
             <wp:docPr id="57" name="Picture 57"/>
@@ -9957,7 +9955,7 @@
           <w:lang w:val="en-US"/>
         </w:rPr>
         <w:lastRenderedPageBreak/>
-        <w:t>Bao hanh</w:t>
+        <w:t>Bảo Hành</w:t>
       </w:r>
     </w:p>
     <w:p>
@@ -9975,7 +9973,7 @@
           <w:lang w:val="en-US"/>
         </w:rPr>
         <w:drawing>
-          <wp:inline distT="0" distB="0" distL="0" distR="0" wp14:anchorId="1D832492" wp14:editId="60C93688">
+          <wp:inline distT="0" distB="0" distL="0" distR="0" wp14:anchorId="21548F26" wp14:editId="44047ABF">
             <wp:extent cx="5943600" cy="4606290"/>
             <wp:effectExtent l="0" t="0" r="0" b="3810"/>
             <wp:docPr id="61" name="Picture 61"/>
@@ -10163,7 +10161,7 @@
           <w:lang w:val="en-US"/>
         </w:rPr>
         <w:drawing>
-          <wp:inline distT="0" distB="0" distL="0" distR="0" wp14:anchorId="191519C2" wp14:editId="67BCE55B">
+          <wp:inline distT="0" distB="0" distL="0" distR="0" wp14:anchorId="7AE5D856" wp14:editId="5EA94B1C">
             <wp:extent cx="6383547" cy="5267325"/>
             <wp:effectExtent l="0" t="0" r="0" b="0"/>
             <wp:docPr id="11" name="Picture 11"/>
@@ -14989,7 +14987,7 @@
 </file>
 
 <file path=word/endnotes.xml><?xml version="1.0" encoding="utf-8"?>
-<w:endnotes xmlns:wpc="http://schemas.microsoft.com/office/word/2010/wordprocessingCanvas" xmlns:cx="http://schemas.microsoft.com/office/drawing/2014/chartex" xmlns:mc="http://schemas.openxmlformats.org/markup-compatibility/2006" xmlns:o="urn:schemas-microsoft-com:office:office" xmlns:r="http://schemas.openxmlformats.org/officeDocument/2006/relationships" xmlns:m="http://schemas.openxmlformats.org/officeDocument/2006/math" xmlns:v="urn:schemas-microsoft-com:vml" xmlns:wp14="http://schemas.microsoft.com/office/word/2010/wordprocessingDrawing" xmlns:wp="http://schemas.openxmlformats.org/drawingml/2006/wordprocessingDrawing" xmlns:w10="urn:schemas-microsoft-com:office:word" xmlns:w="http://schemas.openxmlformats.org/wordprocessingml/2006/main" xmlns:w14="http://schemas.microsoft.com/office/word/2010/wordml" xmlns:w15="http://schemas.microsoft.com/office/word/2012/wordml" xmlns:w16se="http://schemas.microsoft.com/office/word/2015/wordml/symex" xmlns:wpg="http://schemas.microsoft.com/office/word/2010/wordprocessingGroup" xmlns:wpi="http://schemas.microsoft.com/office/word/2010/wordprocessingInk" xmlns:wne="http://schemas.microsoft.com/office/word/2006/wordml" xmlns:wps="http://schemas.microsoft.com/office/word/2010/wordprocessingShape" mc:Ignorable="w14 w15 w16se wp14">
+<w:endnotes xmlns:wpc="http://schemas.microsoft.com/office/word/2010/wordprocessingCanvas" xmlns:cx="http://schemas.microsoft.com/office/drawing/2014/chartex" xmlns:cx1="http://schemas.microsoft.com/office/drawing/2015/9/8/chartex" xmlns:cx2="http://schemas.microsoft.com/office/drawing/2015/10/21/chartex" xmlns:cx3="http://schemas.microsoft.com/office/drawing/2016/5/9/chartex" xmlns:cx4="http://schemas.microsoft.com/office/drawing/2016/5/10/chartex" xmlns:cx5="http://schemas.microsoft.com/office/drawing/2016/5/11/chartex" xmlns:cx6="http://schemas.microsoft.com/office/drawing/2016/5/12/chartex" xmlns:cx7="http://schemas.microsoft.com/office/drawing/2016/5/13/chartex" xmlns:cx8="http://schemas.microsoft.com/office/drawing/2016/5/14/chartex" xmlns:mc="http://schemas.openxmlformats.org/markup-compatibility/2006" xmlns:aink="http://schemas.microsoft.com/office/drawing/2016/ink" xmlns:am3d="http://schemas.microsoft.com/office/drawing/2017/model3d" xmlns:o="urn:schemas-microsoft-com:office:office" xmlns:r="http://schemas.openxmlformats.org/officeDocument/2006/relationships" xmlns:m="http://schemas.openxmlformats.org/officeDocument/2006/math" xmlns:v="urn:schemas-microsoft-com:vml" xmlns:wp14="http://schemas.microsoft.com/office/word/2010/wordprocessingDrawing" xmlns:wp="http://schemas.openxmlformats.org/drawingml/2006/wordprocessingDrawing" xmlns:w10="urn:schemas-microsoft-com:office:word" xmlns:w="http://schemas.openxmlformats.org/wordprocessingml/2006/main" xmlns:w14="http://schemas.microsoft.com/office/word/2010/wordml" xmlns:w15="http://schemas.microsoft.com/office/word/2012/wordml" xmlns:w16cex="http://schemas.microsoft.com/office/word/2018/wordml/cex" xmlns:w16cid="http://schemas.microsoft.com/office/word/2016/wordml/cid" xmlns:w16="http://schemas.microsoft.com/office/word/2018/wordml" xmlns:w16se="http://schemas.microsoft.com/office/word/2015/wordml/symex" xmlns:wpg="http://schemas.microsoft.com/office/word/2010/wordprocessingGroup" xmlns:wpi="http://schemas.microsoft.com/office/word/2010/wordprocessingInk" xmlns:wne="http://schemas.microsoft.com/office/word/2006/wordml" xmlns:wps="http://schemas.microsoft.com/office/word/2010/wordprocessingShape" mc:Ignorable="w14 w15 w16se w16cid w16 w16cex wp14">
   <w:endnote w:type="separator" w:id="-1">
     <w:p>
       <w:r>
@@ -15008,7 +15006,7 @@
 </file>
 
 <file path=word/footnotes.xml><?xml version="1.0" encoding="utf-8"?>
-<w:footnotes xmlns:wpc="http://schemas.microsoft.com/office/word/2010/wordprocessingCanvas" xmlns:cx="http://schemas.microsoft.com/office/drawing/2014/chartex" xmlns:mc="http://schemas.openxmlformats.org/markup-compatibility/2006" xmlns:o="urn:schemas-microsoft-com:office:office" xmlns:r="http://schemas.openxmlformats.org/officeDocument/2006/relationships" xmlns:m="http://schemas.openxmlformats.org/officeDocument/2006/math" xmlns:v="urn:schemas-microsoft-com:vml" xmlns:wp14="http://schemas.microsoft.com/office/word/2010/wordprocessingDrawing" xmlns:wp="http://schemas.openxmlformats.org/drawingml/2006/wordprocessingDrawing" xmlns:w10="urn:schemas-microsoft-com:office:word" xmlns:w="http://schemas.openxmlformats.org/wordprocessingml/2006/main" xmlns:w14="http://schemas.microsoft.com/office/word/2010/wordml" xmlns:w15="http://schemas.microsoft.com/office/word/2012/wordml" xmlns:w16se="http://schemas.microsoft.com/office/word/2015/wordml/symex" xmlns:wpg="http://schemas.microsoft.com/office/word/2010/wordprocessingGroup" xmlns:wpi="http://schemas.microsoft.com/office/word/2010/wordprocessingInk" xmlns:wne="http://schemas.microsoft.com/office/word/2006/wordml" xmlns:wps="http://schemas.microsoft.com/office/word/2010/wordprocessingShape" mc:Ignorable="w14 w15 w16se wp14">
+<w:footnotes xmlns:wpc="http://schemas.microsoft.com/office/word/2010/wordprocessingCanvas" xmlns:cx="http://schemas.microsoft.com/office/drawing/2014/chartex" xmlns:cx1="http://schemas.microsoft.com/office/drawing/2015/9/8/chartex" xmlns:cx2="http://schemas.microsoft.com/office/drawing/2015/10/21/chartex" xmlns:cx3="http://schemas.microsoft.com/office/drawing/2016/5/9/chartex" xmlns:cx4="http://schemas.microsoft.com/office/drawing/2016/5/10/chartex" xmlns:cx5="http://schemas.microsoft.com/office/drawing/2016/5/11/chartex" xmlns:cx6="http://schemas.microsoft.com/office/drawing/2016/5/12/chartex" xmlns:cx7="http://schemas.microsoft.com/office/drawing/2016/5/13/chartex" xmlns:cx8="http://schemas.microsoft.com/office/drawing/2016/5/14/chartex" xmlns:mc="http://schemas.openxmlformats.org/markup-compatibility/2006" xmlns:aink="http://schemas.microsoft.com/office/drawing/2016/ink" xmlns:am3d="http://schemas.microsoft.com/office/drawing/2017/model3d" xmlns:o="urn:schemas-microsoft-com:office:office" xmlns:r="http://schemas.openxmlformats.org/officeDocument/2006/relationships" xmlns:m="http://schemas.openxmlformats.org/officeDocument/2006/math" xmlns:v="urn:schemas-microsoft-com:vml" xmlns:wp14="http://schemas.microsoft.com/office/word/2010/wordprocessingDrawing" xmlns:wp="http://schemas.openxmlformats.org/drawingml/2006/wordprocessingDrawing" xmlns:w10="urn:schemas-microsoft-com:office:word" xmlns:w="http://schemas.openxmlformats.org/wordprocessingml/2006/main" xmlns:w14="http://schemas.microsoft.com/office/word/2010/wordml" xmlns:w15="http://schemas.microsoft.com/office/word/2012/wordml" xmlns:w16cex="http://schemas.microsoft.com/office/word/2018/wordml/cex" xmlns:w16cid="http://schemas.microsoft.com/office/word/2016/wordml/cid" xmlns:w16="http://schemas.microsoft.com/office/word/2018/wordml" xmlns:w16se="http://schemas.microsoft.com/office/word/2015/wordml/symex" xmlns:wpg="http://schemas.microsoft.com/office/word/2010/wordprocessingGroup" xmlns:wpi="http://schemas.microsoft.com/office/word/2010/wordprocessingInk" xmlns:wne="http://schemas.microsoft.com/office/word/2006/wordml" xmlns:wps="http://schemas.microsoft.com/office/word/2010/wordprocessingShape" mc:Ignorable="w14 w15 w16se w16cid w16 w16cex wp14">
   <w:footnote w:type="separator" w:id="-1">
     <w:p>
       <w:r>
@@ -15027,7 +15025,7 @@
 </file>
 
 <file path=word/numbering.xml><?xml version="1.0" encoding="utf-8"?>
-<w:numbering xmlns:wpc="http://schemas.microsoft.com/office/word/2010/wordprocessingCanvas" xmlns:cx="http://schemas.microsoft.com/office/drawing/2014/chartex" xmlns:mc="http://schemas.openxmlformats.org/markup-compatibility/2006" xmlns:o="urn:schemas-microsoft-com:office:office" xmlns:r="http://schemas.openxmlformats.org/officeDocument/2006/relationships" xmlns:m="http://schemas.openxmlformats.org/officeDocument/2006/math" xmlns:v="urn:schemas-microsoft-com:vml" xmlns:wp14="http://schemas.microsoft.com/office/word/2010/wordprocessingDrawing" xmlns:wp="http://schemas.openxmlformats.org/drawingml/2006/wordprocessingDrawing" xmlns:w10="urn:schemas-microsoft-com:office:word" xmlns:w="http://schemas.openxmlformats.org/wordprocessingml/2006/main" xmlns:w14="http://schemas.microsoft.com/office/word/2010/wordml" xmlns:w15="http://schemas.microsoft.com/office/word/2012/wordml" xmlns:w16se="http://schemas.microsoft.com/office/word/2015/wordml/symex" xmlns:wpg="http://schemas.microsoft.com/office/word/2010/wordprocessingGroup" xmlns:wpi="http://schemas.microsoft.com/office/word/2010/wordprocessingInk" xmlns:wne="http://schemas.microsoft.com/office/word/2006/wordml" xmlns:wps="http://schemas.microsoft.com/office/word/2010/wordprocessingShape" mc:Ignorable="w14 w15 w16se wp14">
+<w:numbering xmlns:wpc="http://schemas.microsoft.com/office/word/2010/wordprocessingCanvas" xmlns:cx="http://schemas.microsoft.com/office/drawing/2014/chartex" xmlns:cx1="http://schemas.microsoft.com/office/drawing/2015/9/8/chartex" xmlns:cx2="http://schemas.microsoft.com/office/drawing/2015/10/21/chartex" xmlns:cx3="http://schemas.microsoft.com/office/drawing/2016/5/9/chartex" xmlns:cx4="http://schemas.microsoft.com/office/drawing/2016/5/10/chartex" xmlns:cx5="http://schemas.microsoft.com/office/drawing/2016/5/11/chartex" xmlns:cx6="http://schemas.microsoft.com/office/drawing/2016/5/12/chartex" xmlns:cx7="http://schemas.microsoft.com/office/drawing/2016/5/13/chartex" xmlns:cx8="http://schemas.microsoft.com/office/drawing/2016/5/14/chartex" xmlns:mc="http://schemas.openxmlformats.org/markup-compatibility/2006" xmlns:aink="http://schemas.microsoft.com/office/drawing/2016/ink" xmlns:am3d="http://schemas.microsoft.com/office/drawing/2017/model3d" xmlns:o="urn:schemas-microsoft-com:office:office" xmlns:r="http://schemas.openxmlformats.org/officeDocument/2006/relationships" xmlns:m="http://schemas.openxmlformats.org/officeDocument/2006/math" xmlns:v="urn:schemas-microsoft-com:vml" xmlns:wp14="http://schemas.microsoft.com/office/word/2010/wordprocessingDrawing" xmlns:wp="http://schemas.openxmlformats.org/drawingml/2006/wordprocessingDrawing" xmlns:w10="urn:schemas-microsoft-com:office:word" xmlns:w="http://schemas.openxmlformats.org/wordprocessingml/2006/main" xmlns:w14="http://schemas.microsoft.com/office/word/2010/wordml" xmlns:w15="http://schemas.microsoft.com/office/word/2012/wordml" xmlns:w16cex="http://schemas.microsoft.com/office/word/2018/wordml/cex" xmlns:w16cid="http://schemas.microsoft.com/office/word/2016/wordml/cid" xmlns:w16="http://schemas.microsoft.com/office/word/2018/wordml" xmlns:w16se="http://schemas.microsoft.com/office/word/2015/wordml/symex" xmlns:wpg="http://schemas.microsoft.com/office/word/2010/wordprocessingGroup" xmlns:wpi="http://schemas.microsoft.com/office/word/2010/wordprocessingInk" xmlns:wne="http://schemas.microsoft.com/office/word/2006/wordml" xmlns:wps="http://schemas.microsoft.com/office/word/2010/wordprocessingShape" mc:Ignorable="w14 w15 w16se w16cid w16 w16cex wp14">
   <w:abstractNum w:abstractNumId="0" w15:restartNumberingAfterBreak="0">
     <w:nsid w:val="71330109"/>
     <w:multiLevelType w:val="multilevel"/>
@@ -15184,7 +15182,7 @@
 </file>
 
 <file path=word/styles.xml><?xml version="1.0" encoding="utf-8"?>
-<w:styles xmlns:mc="http://schemas.openxmlformats.org/markup-compatibility/2006" xmlns:r="http://schemas.openxmlformats.org/officeDocument/2006/relationships" xmlns:w="http://schemas.openxmlformats.org/wordprocessingml/2006/main" xmlns:w14="http://schemas.microsoft.com/office/word/2010/wordml" xmlns:w15="http://schemas.microsoft.com/office/word/2012/wordml" xmlns:w16se="http://schemas.microsoft.com/office/word/2015/wordml/symex" mc:Ignorable="w14 w15 w16se">
+<w:styles xmlns:mc="http://schemas.openxmlformats.org/markup-compatibility/2006" xmlns:r="http://schemas.openxmlformats.org/officeDocument/2006/relationships" xmlns:w="http://schemas.openxmlformats.org/wordprocessingml/2006/main" xmlns:w14="http://schemas.microsoft.com/office/word/2010/wordml" xmlns:w15="http://schemas.microsoft.com/office/word/2012/wordml" xmlns:w16cex="http://schemas.microsoft.com/office/word/2018/wordml/cex" xmlns:w16cid="http://schemas.microsoft.com/office/word/2016/wordml/cid" xmlns:w16="http://schemas.microsoft.com/office/word/2018/wordml" xmlns:w16se="http://schemas.microsoft.com/office/word/2015/wordml/symex" mc:Ignorable="w14 w15 w16se w16cid w16 w16cex">
   <w:docDefaults>
     <w:rPrDefault>
       <w:rPr>
@@ -15200,7 +15198,7 @@
       </w:pPr>
     </w:pPrDefault>
   </w:docDefaults>
-  <w:latentStyles w:defLockedState="0" w:defUIPriority="99" w:defSemiHidden="0" w:defUnhideWhenUsed="0" w:defQFormat="0" w:count="371">
+  <w:latentStyles w:defLockedState="0" w:defUIPriority="99" w:defSemiHidden="0" w:defUnhideWhenUsed="0" w:defQFormat="0" w:count="376">
     <w:lsdException w:name="Normal" w:uiPriority="0" w:qFormat="1"/>
     <w:lsdException w:name="heading 1" w:uiPriority="9" w:qFormat="1"/>
     <w:lsdException w:name="heading 2" w:semiHidden="1" w:uiPriority="9" w:unhideWhenUsed="1" w:qFormat="1"/>
@@ -15306,7 +15304,6 @@
     <w:lsdException w:name="HTML Sample" w:semiHidden="1" w:unhideWhenUsed="1"/>
     <w:lsdException w:name="HTML Typewriter" w:semiHidden="1" w:unhideWhenUsed="1"/>
     <w:lsdException w:name="HTML Variable" w:semiHidden="1" w:unhideWhenUsed="1"/>
-    <w:lsdException w:name="Normal Table" w:semiHidden="1" w:unhideWhenUsed="1"/>
     <w:lsdException w:name="annotation subject" w:semiHidden="1" w:unhideWhenUsed="1"/>
     <w:lsdException w:name="No List" w:semiHidden="1" w:unhideWhenUsed="1"/>
     <w:lsdException w:name="Outline List 1" w:semiHidden="1" w:unhideWhenUsed="1"/>
@@ -15349,11 +15346,8 @@
     <w:lsdException w:name="Table Contemporary" w:semiHidden="1" w:unhideWhenUsed="1"/>
     <w:lsdException w:name="Table Elegant" w:semiHidden="1" w:unhideWhenUsed="1"/>
     <w:lsdException w:name="Table Professional" w:semiHidden="1" w:unhideWhenUsed="1"/>
-    <w:lsdException w:name="Table Subtle 1" w:semiHidden="1" w:unhideWhenUsed="1"/>
     <w:lsdException w:name="Table Subtle 2" w:semiHidden="1" w:unhideWhenUsed="1"/>
     <w:lsdException w:name="Table Web 1" w:semiHidden="1" w:unhideWhenUsed="1"/>
-    <w:lsdException w:name="Table Web 2" w:semiHidden="1" w:unhideWhenUsed="1"/>
-    <w:lsdException w:name="Table Web 3" w:semiHidden="1" w:unhideWhenUsed="1"/>
     <w:lsdException w:name="Balloon Text" w:semiHidden="1" w:unhideWhenUsed="1"/>
     <w:lsdException w:name="Table Grid" w:uiPriority="39"/>
     <w:lsdException w:name="Table Theme" w:semiHidden="1" w:unhideWhenUsed="1"/>
@@ -15572,6 +15566,11 @@
     <w:lsdException w:name="List Table 5 Dark Accent 6" w:uiPriority="50"/>
     <w:lsdException w:name="List Table 6 Colorful Accent 6" w:uiPriority="51"/>
     <w:lsdException w:name="List Table 7 Colorful Accent 6" w:uiPriority="52"/>
+    <w:lsdException w:name="Mention" w:semiHidden="1" w:unhideWhenUsed="1"/>
+    <w:lsdException w:name="Smart Hyperlink" w:semiHidden="1" w:unhideWhenUsed="1"/>
+    <w:lsdException w:name="Hashtag" w:semiHidden="1" w:unhideWhenUsed="1"/>
+    <w:lsdException w:name="Unresolved Mention" w:semiHidden="1" w:unhideWhenUsed="1"/>
+    <w:lsdException w:name="Smart Link" w:semiHidden="1" w:unhideWhenUsed="1"/>
   </w:latentStyles>
   <w:style w:type="paragraph" w:default="1" w:styleId="Normal">
     <w:name w:val="Normal"/>

</xml_diff>